<commit_message>
Update document for Think Edge SE70
</commit_message>
<xml_diff>
--- a/D-ESCA_v2/Docs/Environment_Setting_Guide-Think_Edge.docx
+++ b/D-ESCA_v2/Docs/Environment_Setting_Guide-Think_Edge.docx
@@ -94,7 +94,7 @@
         <w:rPr>
           <w:rFonts w:ascii="Arial" w:eastAsia="Arial" w:hAnsi="Arial" w:cs="Arial"/>
           <w:b/>
-          <w:color w:val="333333"/>
+          <w:color w:val="000000" w:themeColor="text1"/>
           <w:sz w:val="40"/>
           <w:szCs w:val="40"/>
         </w:rPr>
@@ -631,19 +631,25 @@
     <w:p>
       <w:pPr>
         <w:pStyle w:val="LO-normal1"/>
-        <w:rPr>
-          <w:rFonts w:ascii="Arial" w:eastAsia="Arial" w:hAnsi="Arial" w:cs="Arial"/>
-          <w:sz w:val="40"/>
-          <w:szCs w:val="40"/>
-        </w:rPr>
-      </w:pPr>
-      <w:r>
-        <w:rPr>
-          <w:rFonts w:ascii="Arial" w:eastAsia="Arial" w:hAnsi="Arial" w:cs="Arial"/>
-          <w:sz w:val="40"/>
-          <w:szCs w:val="40"/>
-        </w:rPr>
-        <w:t xml:space="preserve">I. Flash OS for ThinkEdge SE70-12A7S00E </w:t>
+        <w:shd w:val="clear" w:color="auto" w:fill="FFFFFF"/>
+        <w:spacing w:before="240" w:after="240" w:line="379" w:lineRule="auto"/>
+        <w:rPr>
+          <w:rFonts w:ascii="Arial" w:eastAsia="Arial" w:hAnsi="Arial" w:cs="Arial"/>
+          <w:color w:val="2D3748"/>
+          <w:sz w:val="24"/>
+          <w:szCs w:val="24"/>
+        </w:rPr>
+      </w:pPr>
+    </w:p>
+    <w:p>
+      <w:pPr>
+        <w:pStyle w:val="Heading1"/>
+      </w:pPr>
+      <w:r>
+        <w:t xml:space="preserve">I.  </w:t>
+      </w:r>
+      <w:r>
+        <w:t xml:space="preserve">Flash OS for ThinkEdge SE70-12A7S00E </w:t>
       </w:r>
     </w:p>
     <w:p>
@@ -728,13 +734,16 @@
         <w:pStyle w:val="Heading5"/>
         <w:keepNext w:val="0"/>
         <w:keepLines w:val="0"/>
+        <w:numPr>
+          <w:ilvl w:val="0"/>
+          <w:numId w:val="7"/>
+        </w:numPr>
         <w:shd w:val="clear" w:color="auto" w:fill="FFFFFF"/>
         <w:spacing w:before="160" w:line="264" w:lineRule="auto"/>
-        <w:ind w:hanging="432"/>
         <w:rPr>
           <w:b/>
-          <w:sz w:val="21"/>
-          <w:szCs w:val="21"/>
+          <w:sz w:val="28"/>
+          <w:szCs w:val="28"/>
           <w:u w:val="single"/>
         </w:rPr>
       </w:pPr>
@@ -743,8 +752,8 @@
       <w:r>
         <w:rPr>
           <w:b/>
-          <w:sz w:val="21"/>
-          <w:szCs w:val="21"/>
+          <w:sz w:val="28"/>
+          <w:szCs w:val="28"/>
           <w:u w:val="single"/>
         </w:rPr>
         <w:t xml:space="preserve">Dowload OS Image </w:t>
@@ -1081,13 +1090,16 @@
         <w:pStyle w:val="Heading5"/>
         <w:keepNext w:val="0"/>
         <w:keepLines w:val="0"/>
+        <w:numPr>
+          <w:ilvl w:val="0"/>
+          <w:numId w:val="7"/>
+        </w:numPr>
         <w:shd w:val="clear" w:color="auto" w:fill="FFFFFF"/>
         <w:spacing w:before="160" w:line="264" w:lineRule="auto"/>
-        <w:ind w:hanging="432"/>
         <w:rPr>
           <w:b/>
-          <w:sz w:val="21"/>
-          <w:szCs w:val="21"/>
+          <w:sz w:val="28"/>
+          <w:szCs w:val="28"/>
           <w:u w:val="single"/>
         </w:rPr>
       </w:pPr>
@@ -1096,8 +1108,8 @@
       <w:r>
         <w:rPr>
           <w:b/>
-          <w:sz w:val="21"/>
-          <w:szCs w:val="21"/>
+          <w:sz w:val="28"/>
+          <w:szCs w:val="28"/>
           <w:u w:val="single"/>
         </w:rPr>
         <w:t xml:space="preserve">Flash the system using the image </w:t>
@@ -1106,8 +1118,8 @@
       <w:r>
         <w:rPr>
           <w:b/>
-          <w:sz w:val="21"/>
-          <w:szCs w:val="21"/>
+          <w:sz w:val="28"/>
+          <w:szCs w:val="28"/>
           <w:u w:val="single"/>
         </w:rPr>
         <w:t>download</w:t>
@@ -2353,87 +2365,112 @@
     </w:p>
     <w:p>
       <w:pPr>
-        <w:pStyle w:val="LO-normal1"/>
-        <w:rPr>
-          <w:rFonts w:ascii="Arial" w:eastAsia="Arial" w:hAnsi="Arial" w:cs="Arial"/>
-          <w:sz w:val="40"/>
-          <w:szCs w:val="40"/>
-        </w:rPr>
+        <w:pStyle w:val="Heading1"/>
       </w:pPr>
       <w:bookmarkStart w:id="6" w:name="_Hlk133249802"/>
       <w:r>
-        <w:rPr>
-          <w:rFonts w:ascii="Arial" w:eastAsia="Arial" w:hAnsi="Arial" w:cs="Arial"/>
-          <w:sz w:val="40"/>
-          <w:szCs w:val="40"/>
-        </w:rPr>
         <w:t>II. Install CUDA and Tensorflow</w:t>
       </w:r>
     </w:p>
     <w:bookmarkEnd w:id="6"/>
     <w:p>
       <w:pPr>
+        <w:pStyle w:val="Heading5"/>
+        <w:numPr>
+          <w:ilvl w:val="0"/>
+          <w:numId w:val="7"/>
+        </w:numPr>
+        <w:rPr>
+          <w:b/>
+          <w:bCs/>
+          <w:sz w:val="28"/>
+          <w:szCs w:val="28"/>
+        </w:rPr>
+      </w:pPr>
+      <w:r>
+        <w:rPr>
+          <w:b/>
+          <w:bCs/>
+          <w:sz w:val="28"/>
+          <w:szCs w:val="28"/>
+        </w:rPr>
+        <w:t xml:space="preserve">Install CUDA </w:t>
+      </w:r>
+    </w:p>
+    <w:p>
+      <w:pPr>
         <w:pStyle w:val="LO-normal1"/>
         <w:spacing w:after="0" w:line="379" w:lineRule="auto"/>
         <w:rPr>
+          <w:rFonts w:ascii="Arial" w:eastAsia="Arial" w:hAnsi="Arial" w:cs="Arial"/>
+          <w:color w:val="000000"/>
+          <w:sz w:val="24"/>
+          <w:szCs w:val="24"/>
+        </w:rPr>
+      </w:pPr>
+      <w:r>
+        <w:rPr>
+          <w:rFonts w:ascii="Arial" w:eastAsia="Arial" w:hAnsi="Arial" w:cs="Arial"/>
+          <w:color w:val="000000"/>
+          <w:sz w:val="24"/>
+          <w:szCs w:val="24"/>
+        </w:rPr>
+        <w:t>1. Open the SDK Manager</w:t>
+      </w:r>
+      <w:r>
+        <w:rPr>
+          <w:rFonts w:ascii="Arial" w:eastAsia="Arial" w:hAnsi="Arial" w:cs="Arial"/>
+          <w:color w:val="000000"/>
+          <w:sz w:val="24"/>
+          <w:szCs w:val="24"/>
+        </w:rPr>
+        <w:t xml:space="preserve"> </w:t>
+      </w:r>
+      <w:r>
+        <w:rPr>
+          <w:rFonts w:ascii="Arial" w:eastAsia="Arial" w:hAnsi="Arial" w:cs="Arial"/>
+          <w:color w:val="000000"/>
+          <w:sz w:val="24"/>
+          <w:szCs w:val="24"/>
+        </w:rPr>
+        <w:t>(requires the Ubuntu 18.04 host or virtual machine on VMware Workstation)</w:t>
+      </w:r>
+      <w:r>
+        <w:rPr>
+          <w:rFonts w:ascii="Arial" w:eastAsia="Arial" w:hAnsi="Arial" w:cs="Arial"/>
+          <w:sz w:val="24"/>
+          <w:szCs w:val="24"/>
+        </w:rPr>
+        <w:t>, select version of Jetpack and</w:t>
+      </w:r>
+      <w:r>
+        <w:rPr>
+          <w:rFonts w:ascii="Arial" w:eastAsia="Arial" w:hAnsi="Arial" w:cs="Arial"/>
+          <w:color w:val="000000"/>
+          <w:sz w:val="24"/>
+          <w:szCs w:val="24"/>
+        </w:rPr>
+        <w:t xml:space="preserve"> skip to step 2, and download CUDA; after the download is complete, find the CUDA installation package</w:t>
+      </w:r>
+      <w:r>
+        <w:rPr>
+          <w:rFonts w:ascii="Arial" w:eastAsia="Arial" w:hAnsi="Arial" w:cs="Arial"/>
+          <w:sz w:val="24"/>
+          <w:szCs w:val="24"/>
+        </w:rPr>
+        <w:t xml:space="preserve"> in directory </w:t>
+      </w:r>
+      <w:r>
+        <w:rPr>
+          <w:rFonts w:ascii="Arial" w:eastAsia="Arial" w:hAnsi="Arial" w:cs="Arial"/>
           <w:b/>
-          <w:sz w:val="32"/>
-          <w:szCs w:val="32"/>
-        </w:rPr>
-      </w:pPr>
-      <w:r>
-        <w:rPr>
-          <w:b/>
-          <w:sz w:val="32"/>
-          <w:szCs w:val="32"/>
-        </w:rPr>
-        <w:t xml:space="preserve">Install CUDA </w:t>
-      </w:r>
-    </w:p>
-    <w:p>
-      <w:pPr>
-        <w:pStyle w:val="LO-normal1"/>
-        <w:spacing w:after="0" w:line="379" w:lineRule="auto"/>
-        <w:rPr>
-          <w:rFonts w:ascii="Arial" w:eastAsia="Arial" w:hAnsi="Arial" w:cs="Arial"/>
-          <w:color w:val="000000"/>
-          <w:sz w:val="24"/>
-          <w:szCs w:val="24"/>
-        </w:rPr>
-      </w:pPr>
-      <w:r>
-        <w:rPr>
-          <w:rFonts w:ascii="Arial" w:eastAsia="Arial" w:hAnsi="Arial" w:cs="Arial"/>
-          <w:color w:val="000000"/>
-          <w:sz w:val="24"/>
-          <w:szCs w:val="24"/>
-        </w:rPr>
-        <w:t>1. Open the SDK Manager</w:t>
-      </w:r>
-      <w:r>
-        <w:rPr>
-          <w:rFonts w:ascii="Arial" w:eastAsia="Arial" w:hAnsi="Arial" w:cs="Arial"/>
-          <w:sz w:val="24"/>
-          <w:szCs w:val="24"/>
-        </w:rPr>
-        <w:t>, select version of Jetpack and</w:t>
-      </w:r>
-      <w:r>
-        <w:rPr>
-          <w:rFonts w:ascii="Arial" w:eastAsia="Arial" w:hAnsi="Arial" w:cs="Arial"/>
-          <w:color w:val="000000"/>
-          <w:sz w:val="24"/>
-          <w:szCs w:val="24"/>
-        </w:rPr>
-        <w:t xml:space="preserve"> skip to step 2, and download CUDA; after the download is complete, find the CUDA installation package</w:t>
-      </w:r>
-      <w:r>
-        <w:rPr>
-          <w:rFonts w:ascii="Arial" w:eastAsia="Arial" w:hAnsi="Arial" w:cs="Arial"/>
-          <w:sz w:val="24"/>
-          <w:szCs w:val="24"/>
-        </w:rPr>
-        <w:t xml:space="preserve"> in directory /Downloads/nvidia/sdkm_downloads</w:t>
+          <w:bCs/>
+          <w:i/>
+          <w:iCs/>
+          <w:sz w:val="24"/>
+          <w:szCs w:val="24"/>
+        </w:rPr>
+        <w:t>/Downloads/nvidia/sdkm_downloads</w:t>
       </w:r>
     </w:p>
     <w:p>
@@ -2591,29 +2628,105 @@
         <w:t>package to ThinkEdge SE70 using scp and install using the following commands:</w:t>
       </w:r>
     </w:p>
+    <w:bookmarkStart w:id="8" w:name="_Hlk133596873"/>
+    <w:bookmarkStart w:id="9" w:name="_MON_1744208786"/>
+    <w:bookmarkEnd w:id="9"/>
     <w:p>
       <w:pPr>
         <w:pStyle w:val="LO-normal1"/>
         <w:spacing w:after="0" w:line="379" w:lineRule="auto"/>
       </w:pPr>
-    </w:p>
-    <w:p>
-      <w:pPr>
-        <w:pStyle w:val="LO-normal1"/>
-        <w:spacing w:after="0" w:line="379" w:lineRule="auto"/>
+      <w:r>
         <w:rPr>
           <w:rFonts w:ascii="monospace" w:eastAsia="monospace" w:hAnsi="monospace" w:cs="monospace"/>
+          <w:color w:val="000000" w:themeColor="text1"/>
           <w:sz w:val="21"/>
           <w:szCs w:val="21"/>
         </w:rPr>
+        <w:object w:dxaOrig="9659" w:dyaOrig="1709" w14:anchorId="60D185C6">
+          <v:shapetype id="_x0000_t75" coordsize="21600,21600" o:spt="75" o:preferrelative="t" path="m@4@5l@4@11@9@11@9@5xe" filled="f" stroked="f">
+            <v:stroke joinstyle="miter"/>
+            <v:formulas>
+              <v:f eqn="if lineDrawn pixelLineWidth 0"/>
+              <v:f eqn="sum @0 1 0"/>
+              <v:f eqn="sum 0 0 @1"/>
+              <v:f eqn="prod @2 1 2"/>
+              <v:f eqn="prod @3 21600 pixelWidth"/>
+              <v:f eqn="prod @3 21600 pixelHeight"/>
+              <v:f eqn="sum @0 0 1"/>
+              <v:f eqn="prod @6 1 2"/>
+              <v:f eqn="prod @7 21600 pixelWidth"/>
+              <v:f eqn="sum @8 21600 0"/>
+              <v:f eqn="prod @7 21600 pixelHeight"/>
+              <v:f eqn="sum @10 21600 0"/>
+            </v:formulas>
+            <v:path o:extrusionok="f" gradientshapeok="t" o:connecttype="rect"/>
+            <o:lock v:ext="edit" aspectratio="t"/>
+          </v:shapetype>
+          <v:shape id="_x0000_i1033" type="#_x0000_t75" style="width:483pt;height:85.5pt" o:ole="">
+            <v:imagedata r:id="rId26" o:title=""/>
+          </v:shape>
+          <o:OLEObject Type="Embed" ProgID="Word.OpenDocumentText.12" ShapeID="_x0000_i1033" DrawAspect="Content" ObjectID="_1745101716" r:id="rId27"/>
+        </w:object>
+      </w:r>
+      <w:bookmarkEnd w:id="8"/>
+    </w:p>
+    <w:p>
+      <w:pPr>
+        <w:pStyle w:val="LO-normal1"/>
+        <w:spacing w:after="0" w:line="379" w:lineRule="auto"/>
+      </w:pPr>
+    </w:p>
+    <w:p>
+      <w:pPr>
+        <w:pStyle w:val="Heading5"/>
+        <w:numPr>
+          <w:ilvl w:val="0"/>
+          <w:numId w:val="7"/>
+        </w:numPr>
+        <w:rPr>
+          <w:b/>
+          <w:bCs/>
+          <w:sz w:val="28"/>
+          <w:szCs w:val="28"/>
+        </w:rPr>
+      </w:pPr>
+      <w:r>
+        <w:rPr>
+          <w:b/>
+          <w:bCs/>
+          <w:sz w:val="28"/>
+          <w:szCs w:val="28"/>
+        </w:rPr>
+        <w:t>Install cuDNN library:</w:t>
+      </w:r>
+    </w:p>
+    <w:bookmarkStart w:id="10" w:name="_MON_1745092454"/>
+    <w:bookmarkEnd w:id="10"/>
+    <w:p>
+      <w:pPr>
+        <w:pStyle w:val="LO-normal1"/>
+        <w:spacing w:after="0" w:line="379" w:lineRule="auto"/>
+        <w:rPr>
+          <w:rFonts w:ascii="Arial" w:eastAsia="Arial" w:hAnsi="Arial" w:cs="Arial"/>
+          <w:b/>
+          <w:sz w:val="24"/>
+          <w:szCs w:val="24"/>
+        </w:rPr>
       </w:pPr>
       <w:r>
         <w:rPr>
           <w:rFonts w:ascii="monospace" w:eastAsia="monospace" w:hAnsi="monospace" w:cs="monospace"/>
+          <w:color w:val="000000" w:themeColor="text1"/>
           <w:sz w:val="21"/>
           <w:szCs w:val="21"/>
         </w:rPr>
-        <w:t>sudo dpkg -i cuda-repo-l4t-11-4-local_11.4.14-1_arm64.deb</w:t>
+        <w:object w:dxaOrig="9660" w:dyaOrig="870" w14:anchorId="177A1EE1">
+          <v:shape id="_x0000_i1037" type="#_x0000_t75" style="width:483pt;height:43.5pt" o:ole="">
+            <v:imagedata r:id="rId28" o:title=""/>
+          </v:shape>
+          <o:OLEObject Type="Embed" ProgID="Word.OpenDocumentText.12" ShapeID="_x0000_i1037" DrawAspect="Content" ObjectID="_1745101717" r:id="rId29"/>
+        </w:object>
       </w:r>
     </w:p>
     <w:p>
@@ -2621,391 +2734,156 @@
         <w:pStyle w:val="LO-normal1"/>
         <w:spacing w:after="0" w:line="379" w:lineRule="auto"/>
         <w:rPr>
+          <w:rFonts w:ascii="Arial" w:eastAsia="Arial" w:hAnsi="Arial" w:cs="Arial"/>
+          <w:b/>
+          <w:sz w:val="24"/>
+          <w:szCs w:val="24"/>
+        </w:rPr>
+      </w:pPr>
+    </w:p>
+    <w:p>
+      <w:pPr>
+        <w:pStyle w:val="Heading5"/>
+        <w:numPr>
+          <w:ilvl w:val="0"/>
+          <w:numId w:val="7"/>
+        </w:numPr>
+        <w:rPr>
+          <w:b/>
+          <w:bCs/>
+          <w:sz w:val="40"/>
+          <w:szCs w:val="40"/>
+        </w:rPr>
+      </w:pPr>
+      <w:bookmarkStart w:id="11" w:name="_Hlk133249997"/>
+      <w:r>
+        <w:rPr>
+          <w:b/>
+          <w:bCs/>
+          <w:sz w:val="28"/>
+          <w:szCs w:val="28"/>
+        </w:rPr>
+        <w:t xml:space="preserve"> </w:t>
+      </w:r>
+      <w:r>
+        <w:rPr>
+          <w:b/>
+          <w:bCs/>
+          <w:sz w:val="28"/>
+          <w:szCs w:val="28"/>
+        </w:rPr>
+        <w:t>Install Tensorflow</w:t>
+      </w:r>
+    </w:p>
+    <w:bookmarkEnd w:id="11"/>
+    <w:p>
+      <w:pPr>
+        <w:pStyle w:val="LO-normal1"/>
+        <w:spacing w:after="0" w:line="379" w:lineRule="auto"/>
+        <w:rPr>
+          <w:rFonts w:ascii="Arial" w:eastAsia="Arial" w:hAnsi="Arial" w:cs="Arial"/>
+          <w:sz w:val="24"/>
+          <w:szCs w:val="24"/>
+        </w:rPr>
+      </w:pPr>
+      <w:r>
+        <w:rPr>
+          <w:rFonts w:ascii="Arial" w:eastAsia="Arial" w:hAnsi="Arial" w:cs="Arial"/>
+          <w:sz w:val="24"/>
+          <w:szCs w:val="24"/>
+        </w:rPr>
+        <w:t>1. Install system packets required by Tensorflow:</w:t>
+      </w:r>
+    </w:p>
+    <w:bookmarkStart w:id="12" w:name="_MON_1745092494"/>
+    <w:bookmarkEnd w:id="12"/>
+    <w:p>
+      <w:pPr>
+        <w:pStyle w:val="LO-normal1"/>
+        <w:spacing w:after="0" w:line="379" w:lineRule="auto"/>
+        <w:rPr>
+          <w:rFonts w:ascii="Arial" w:eastAsia="Arial" w:hAnsi="Arial" w:cs="Arial"/>
+          <w:sz w:val="24"/>
+          <w:szCs w:val="24"/>
+        </w:rPr>
+      </w:pPr>
+      <w:r>
+        <w:rPr>
           <w:rFonts w:ascii="monospace" w:eastAsia="monospace" w:hAnsi="monospace" w:cs="monospace"/>
+          <w:color w:val="000000" w:themeColor="text1"/>
           <w:sz w:val="21"/>
           <w:szCs w:val="21"/>
         </w:rPr>
-      </w:pPr>
+        <w:object w:dxaOrig="9659" w:dyaOrig="1560" w14:anchorId="6ADDA35A">
+          <v:shape id="_x0000_i1042" type="#_x0000_t75" style="width:483pt;height:78pt" o:ole="">
+            <v:imagedata r:id="rId30" o:title=""/>
+          </v:shape>
+          <o:OLEObject Type="Embed" ProgID="Word.OpenDocumentText.12" ShapeID="_x0000_i1042" DrawAspect="Content" ObjectID="_1745101718" r:id="rId31"/>
+        </w:object>
+      </w:r>
     </w:p>
     <w:p>
       <w:pPr>
         <w:pStyle w:val="LO-normal1"/>
         <w:spacing w:after="0" w:line="379" w:lineRule="auto"/>
         <w:rPr>
+          <w:rFonts w:ascii="Arial" w:eastAsia="Arial" w:hAnsi="Arial" w:cs="Arial"/>
+          <w:sz w:val="24"/>
+          <w:szCs w:val="24"/>
+        </w:rPr>
+      </w:pPr>
+    </w:p>
+    <w:p>
+      <w:pPr>
+        <w:pStyle w:val="LO-normal1"/>
+        <w:spacing w:after="0" w:line="379" w:lineRule="auto"/>
+        <w:rPr>
+          <w:rFonts w:ascii="Arial" w:eastAsia="Arial" w:hAnsi="Arial" w:cs="Arial"/>
+          <w:sz w:val="24"/>
+          <w:szCs w:val="24"/>
+        </w:rPr>
+      </w:pPr>
+      <w:r>
+        <w:rPr>
+          <w:rFonts w:ascii="Arial" w:eastAsia="Arial" w:hAnsi="Arial" w:cs="Arial"/>
+          <w:sz w:val="24"/>
+          <w:szCs w:val="24"/>
+        </w:rPr>
+        <w:t>2. Install python independencies:</w:t>
+      </w:r>
+    </w:p>
+    <w:bookmarkStart w:id="13" w:name="_MON_1745092532"/>
+    <w:bookmarkEnd w:id="13"/>
+    <w:p>
+      <w:pPr>
+        <w:pStyle w:val="LO-normal1"/>
+        <w:rPr>
+          <w:rFonts w:ascii="Arial" w:eastAsia="Arial" w:hAnsi="Arial" w:cs="Arial"/>
+          <w:color w:val="333333"/>
+          <w:sz w:val="24"/>
+          <w:szCs w:val="24"/>
+        </w:rPr>
+      </w:pPr>
+      <w:r>
+        <w:rPr>
           <w:rFonts w:ascii="monospace" w:eastAsia="monospace" w:hAnsi="monospace" w:cs="monospace"/>
+          <w:color w:val="000000" w:themeColor="text1"/>
           <w:sz w:val="21"/>
           <w:szCs w:val="21"/>
         </w:rPr>
-      </w:pPr>
-      <w:r>
-        <w:rPr>
-          <w:rFonts w:ascii="monospace" w:eastAsia="monospace" w:hAnsi="monospace" w:cs="monospace"/>
-          <w:sz w:val="21"/>
-          <w:szCs w:val="21"/>
-        </w:rPr>
-        <w:t>sudo cp /var/cuda-repo-l4t-11-4-local/cuda-82DB0B48-keyring.gpg /usr/share/keyrings/</w:t>
-      </w:r>
-    </w:p>
-    <w:p>
-      <w:pPr>
-        <w:pStyle w:val="LO-normal1"/>
-        <w:spacing w:after="0" w:line="379" w:lineRule="auto"/>
-        <w:rPr>
-          <w:rFonts w:ascii="monospace" w:eastAsia="monospace" w:hAnsi="monospace" w:cs="monospace"/>
-          <w:sz w:val="21"/>
-          <w:szCs w:val="21"/>
-        </w:rPr>
-      </w:pPr>
-      <w:r>
-        <w:rPr>
-          <w:rFonts w:ascii="monospace" w:eastAsia="monospace" w:hAnsi="monospace" w:cs="monospace"/>
-          <w:sz w:val="21"/>
-          <w:szCs w:val="21"/>
-        </w:rPr>
-        <w:t xml:space="preserve">sudo apt-get -y </w:t>
-      </w:r>
-      <w:proofErr w:type="gramStart"/>
-      <w:r>
-        <w:rPr>
-          <w:rFonts w:ascii="monospace" w:eastAsia="monospace" w:hAnsi="monospace" w:cs="monospace"/>
-          <w:sz w:val="21"/>
-          <w:szCs w:val="21"/>
-        </w:rPr>
-        <w:t>update</w:t>
-      </w:r>
-      <w:proofErr w:type="gramEnd"/>
-    </w:p>
-    <w:p>
-      <w:pPr>
-        <w:pStyle w:val="LO-normal1"/>
-        <w:spacing w:after="0" w:line="379" w:lineRule="auto"/>
-        <w:rPr>
-          <w:rFonts w:ascii="monospace" w:eastAsia="monospace" w:hAnsi="monospace" w:cs="monospace"/>
-          <w:sz w:val="21"/>
-          <w:szCs w:val="21"/>
-        </w:rPr>
-      </w:pPr>
-      <w:r>
-        <w:rPr>
-          <w:rFonts w:ascii="monospace" w:eastAsia="monospace" w:hAnsi="monospace" w:cs="monospace"/>
-          <w:sz w:val="21"/>
-          <w:szCs w:val="21"/>
-        </w:rPr>
-        <w:t>sudo apt-get -y install cuda-toolkit-11-4 libgomp1 libfreeimage-dev libopenmpi-</w:t>
-      </w:r>
-      <w:proofErr w:type="gramStart"/>
-      <w:r>
-        <w:rPr>
-          <w:rFonts w:ascii="monospace" w:eastAsia="monospace" w:hAnsi="monospace" w:cs="monospace"/>
-          <w:sz w:val="21"/>
-          <w:szCs w:val="21"/>
-        </w:rPr>
-        <w:t>dev</w:t>
-      </w:r>
-      <w:proofErr w:type="gramEnd"/>
-    </w:p>
-    <w:p>
-      <w:pPr>
-        <w:pStyle w:val="LO-normal1"/>
-        <w:spacing w:after="0" w:line="379" w:lineRule="auto"/>
-        <w:rPr>
-          <w:rFonts w:ascii="monospace" w:eastAsia="monospace" w:hAnsi="monospace" w:cs="monospace"/>
-          <w:sz w:val="21"/>
-          <w:szCs w:val="21"/>
-        </w:rPr>
-      </w:pPr>
-      <w:r>
-        <w:rPr>
-          <w:rFonts w:ascii="monospace" w:eastAsia="monospace" w:hAnsi="monospace" w:cs="monospace"/>
-          <w:sz w:val="21"/>
-          <w:szCs w:val="21"/>
-        </w:rPr>
-        <w:t>openmpi-bin</w:t>
-      </w:r>
-    </w:p>
-    <w:p>
-      <w:pPr>
-        <w:pStyle w:val="LO-normal1"/>
-        <w:spacing w:after="0" w:line="379" w:lineRule="auto"/>
-      </w:pPr>
-    </w:p>
-    <w:p>
-      <w:pPr>
-        <w:pStyle w:val="LO-normal1"/>
-        <w:spacing w:after="0" w:line="379" w:lineRule="auto"/>
-        <w:rPr>
-          <w:rFonts w:ascii="Arial" w:eastAsia="Arial" w:hAnsi="Arial" w:cs="Arial"/>
-          <w:b/>
-          <w:sz w:val="24"/>
-          <w:szCs w:val="24"/>
-        </w:rPr>
-      </w:pPr>
-      <w:r>
-        <w:rPr>
-          <w:rFonts w:ascii="Arial" w:eastAsia="Arial" w:hAnsi="Arial" w:cs="Arial"/>
-          <w:b/>
-          <w:sz w:val="24"/>
-          <w:szCs w:val="24"/>
-        </w:rPr>
-        <w:t>Install cuDNN library:</w:t>
-      </w:r>
-    </w:p>
-    <w:p>
-      <w:pPr>
-        <w:pStyle w:val="LO-normal1"/>
-        <w:spacing w:after="0" w:line="379" w:lineRule="auto"/>
-        <w:rPr>
-          <w:rFonts w:ascii="Arial" w:eastAsia="Arial" w:hAnsi="Arial" w:cs="Arial"/>
-          <w:b/>
-          <w:sz w:val="24"/>
-          <w:szCs w:val="24"/>
-        </w:rPr>
-      </w:pPr>
-    </w:p>
-    <w:p>
-      <w:pPr>
-        <w:pStyle w:val="LO-normal1"/>
-        <w:spacing w:after="0" w:line="379" w:lineRule="auto"/>
-        <w:rPr>
-          <w:rFonts w:ascii="monospace" w:eastAsia="monospace" w:hAnsi="monospace" w:cs="monospace"/>
-          <w:sz w:val="21"/>
-          <w:szCs w:val="21"/>
-        </w:rPr>
-      </w:pPr>
-      <w:r>
-        <w:rPr>
-          <w:rFonts w:ascii="monospace" w:eastAsia="monospace" w:hAnsi="monospace" w:cs="monospace"/>
-          <w:sz w:val="21"/>
-          <w:szCs w:val="21"/>
-        </w:rPr>
-        <w:t xml:space="preserve">sudo </w:t>
-      </w:r>
-      <w:r>
-        <w:rPr>
-          <w:rFonts w:ascii="Arial" w:eastAsia="Arial" w:hAnsi="Arial" w:cs="Arial"/>
-          <w:color w:val="242424"/>
-          <w:sz w:val="21"/>
-          <w:szCs w:val="21"/>
-          <w:shd w:val="clear" w:color="auto" w:fill="E8EBFA"/>
-        </w:rPr>
-        <w:t>apt install libcudnn8</w:t>
-      </w:r>
-    </w:p>
-    <w:p>
-      <w:pPr>
-        <w:pStyle w:val="LO-normal1"/>
-        <w:spacing w:after="0" w:line="379" w:lineRule="auto"/>
-      </w:pPr>
-      <w:r>
-        <w:rPr>
-          <w:rFonts w:ascii="monospace" w:eastAsia="monospace" w:hAnsi="monospace" w:cs="monospace"/>
-          <w:sz w:val="21"/>
-          <w:szCs w:val="21"/>
-        </w:rPr>
-        <w:t xml:space="preserve">sudo </w:t>
-      </w:r>
-      <w:r>
-        <w:rPr>
-          <w:rFonts w:ascii="Arial" w:eastAsia="Arial" w:hAnsi="Arial" w:cs="Arial"/>
-          <w:color w:val="242424"/>
-          <w:sz w:val="21"/>
-          <w:szCs w:val="21"/>
-          <w:shd w:val="clear" w:color="auto" w:fill="E8EBFA"/>
-        </w:rPr>
-        <w:t>apt install libcudnn8-dev</w:t>
+        <w:object w:dxaOrig="9660" w:dyaOrig="810" w14:anchorId="7DC78515">
+          <v:shape id="_x0000_i1046" type="#_x0000_t75" style="width:483pt;height:40.5pt" o:ole="">
+            <v:imagedata r:id="rId32" o:title=""/>
+          </v:shape>
+          <o:OLEObject Type="Embed" ProgID="Word.OpenDocumentText.12" ShapeID="_x0000_i1046" DrawAspect="Content" ObjectID="_1745101719" r:id="rId33"/>
+        </w:object>
       </w:r>
       <w:r>
         <w:br/>
       </w:r>
-    </w:p>
-    <w:p>
-      <w:pPr>
-        <w:pStyle w:val="LO-normal1"/>
-        <w:spacing w:after="0" w:line="379" w:lineRule="auto"/>
-        <w:rPr>
-          <w:b/>
-          <w:sz w:val="36"/>
-          <w:szCs w:val="36"/>
-        </w:rPr>
-      </w:pPr>
-      <w:bookmarkStart w:id="8" w:name="_Hlk133249997"/>
-      <w:r>
-        <w:rPr>
-          <w:b/>
-          <w:sz w:val="32"/>
-          <w:szCs w:val="32"/>
-        </w:rPr>
-        <w:t>Install Tensorflow</w:t>
-      </w:r>
-    </w:p>
-    <w:bookmarkEnd w:id="8"/>
-    <w:p>
-      <w:pPr>
-        <w:pStyle w:val="LO-normal1"/>
-        <w:spacing w:after="0" w:line="379" w:lineRule="auto"/>
-        <w:rPr>
-          <w:rFonts w:ascii="Arial" w:eastAsia="Arial" w:hAnsi="Arial" w:cs="Arial"/>
-          <w:sz w:val="24"/>
-          <w:szCs w:val="24"/>
-        </w:rPr>
-      </w:pPr>
-      <w:r>
-        <w:rPr>
-          <w:rFonts w:ascii="Arial" w:eastAsia="Arial" w:hAnsi="Arial" w:cs="Arial"/>
-          <w:sz w:val="24"/>
-          <w:szCs w:val="24"/>
-        </w:rPr>
-        <w:t>1. Install system packets required by Tensorflow:</w:t>
-      </w:r>
-    </w:p>
-    <w:p>
-      <w:pPr>
-        <w:pStyle w:val="LO-normal1"/>
-        <w:spacing w:after="0" w:line="379" w:lineRule="auto"/>
-        <w:rPr>
-          <w:rFonts w:ascii="Arial" w:eastAsia="Arial" w:hAnsi="Arial" w:cs="Arial"/>
-          <w:sz w:val="24"/>
-          <w:szCs w:val="24"/>
-        </w:rPr>
-      </w:pPr>
-    </w:p>
-    <w:p>
-      <w:pPr>
-        <w:pStyle w:val="LO-normal1"/>
-        <w:spacing w:after="0" w:line="379" w:lineRule="auto"/>
-        <w:rPr>
-          <w:rFonts w:ascii="monospace" w:eastAsia="monospace" w:hAnsi="monospace" w:cs="monospace"/>
-          <w:sz w:val="21"/>
-          <w:szCs w:val="21"/>
-        </w:rPr>
-      </w:pPr>
-      <w:r>
-        <w:rPr>
-          <w:rFonts w:ascii="monospace" w:eastAsia="monospace" w:hAnsi="monospace" w:cs="monospace"/>
-          <w:sz w:val="21"/>
-          <w:szCs w:val="21"/>
-        </w:rPr>
-        <w:t xml:space="preserve">sudo apt-get </w:t>
-      </w:r>
-      <w:proofErr w:type="gramStart"/>
-      <w:r>
-        <w:rPr>
-          <w:rFonts w:ascii="monospace" w:eastAsia="monospace" w:hAnsi="monospace" w:cs="monospace"/>
-          <w:sz w:val="21"/>
-          <w:szCs w:val="21"/>
-        </w:rPr>
-        <w:t>update</w:t>
-      </w:r>
-      <w:proofErr w:type="gramEnd"/>
-    </w:p>
-    <w:p>
-      <w:pPr>
-        <w:pStyle w:val="LO-normal1"/>
-        <w:spacing w:after="0" w:line="379" w:lineRule="auto"/>
-        <w:rPr>
-          <w:rFonts w:ascii="monospace" w:eastAsia="monospace" w:hAnsi="monospace" w:cs="monospace"/>
-          <w:sz w:val="21"/>
-          <w:szCs w:val="21"/>
-        </w:rPr>
-      </w:pPr>
-      <w:r>
-        <w:rPr>
-          <w:rFonts w:ascii="monospace" w:eastAsia="monospace" w:hAnsi="monospace" w:cs="monospace"/>
-          <w:sz w:val="21"/>
-          <w:szCs w:val="21"/>
-        </w:rPr>
-        <w:t xml:space="preserve">sudo apt-get install libhdf5-serial-dev hdf5-tools libhdf5-dev zlib1g-dev zip libjpeg8-dev liblapack-dev libblas-dev </w:t>
-      </w:r>
-      <w:proofErr w:type="gramStart"/>
-      <w:r>
-        <w:rPr>
-          <w:rFonts w:ascii="monospace" w:eastAsia="monospace" w:hAnsi="monospace" w:cs="monospace"/>
-          <w:sz w:val="21"/>
-          <w:szCs w:val="21"/>
-        </w:rPr>
-        <w:t>gfortran</w:t>
-      </w:r>
-      <w:proofErr w:type="gramEnd"/>
-      <w:r>
-        <w:rPr>
-          <w:rFonts w:ascii="monospace" w:eastAsia="monospace" w:hAnsi="monospace" w:cs="monospace"/>
-          <w:sz w:val="21"/>
-          <w:szCs w:val="21"/>
-        </w:rPr>
-        <w:t xml:space="preserve"> </w:t>
-      </w:r>
-    </w:p>
-    <w:p>
-      <w:pPr>
-        <w:pStyle w:val="LO-normal1"/>
-        <w:spacing w:after="0" w:line="379" w:lineRule="auto"/>
-        <w:rPr>
-          <w:rFonts w:ascii="monospace" w:eastAsia="monospace" w:hAnsi="monospace" w:cs="monospace"/>
-          <w:sz w:val="21"/>
-          <w:szCs w:val="21"/>
-        </w:rPr>
-      </w:pPr>
-      <w:r>
-        <w:rPr>
-          <w:rFonts w:ascii="monospace" w:eastAsia="monospace" w:hAnsi="monospace" w:cs="monospace"/>
-          <w:sz w:val="21"/>
-          <w:szCs w:val="21"/>
-        </w:rPr>
-        <w:t>sudo pip3 install -U pip testresources setuptools==65.5.0</w:t>
-      </w:r>
-    </w:p>
-    <w:p>
-      <w:pPr>
-        <w:pStyle w:val="LO-normal1"/>
-        <w:spacing w:after="0" w:line="379" w:lineRule="auto"/>
-        <w:rPr>
-          <w:rFonts w:ascii="Arial" w:eastAsia="Arial" w:hAnsi="Arial" w:cs="Arial"/>
-          <w:sz w:val="24"/>
-          <w:szCs w:val="24"/>
-        </w:rPr>
-      </w:pPr>
-    </w:p>
-    <w:p>
-      <w:pPr>
-        <w:pStyle w:val="LO-normal1"/>
-        <w:spacing w:after="0" w:line="379" w:lineRule="auto"/>
-        <w:rPr>
-          <w:rFonts w:ascii="Arial" w:eastAsia="Arial" w:hAnsi="Arial" w:cs="Arial"/>
-          <w:sz w:val="24"/>
-          <w:szCs w:val="24"/>
-        </w:rPr>
-      </w:pPr>
-      <w:r>
-        <w:rPr>
-          <w:rFonts w:ascii="Arial" w:eastAsia="Arial" w:hAnsi="Arial" w:cs="Arial"/>
-          <w:sz w:val="24"/>
-          <w:szCs w:val="24"/>
-        </w:rPr>
-        <w:t>2. Install python independencies:</w:t>
-      </w:r>
-    </w:p>
-    <w:p>
-      <w:pPr>
-        <w:pStyle w:val="LO-normal1"/>
-        <w:rPr>
-          <w:rFonts w:ascii="Arial" w:eastAsia="Arial" w:hAnsi="Arial" w:cs="Arial"/>
-          <w:color w:val="333333"/>
-          <w:sz w:val="24"/>
-          <w:szCs w:val="24"/>
-        </w:rPr>
-      </w:pPr>
-      <w:r>
-        <w:br/>
-      </w:r>
-      <w:r>
-        <w:rPr>
-          <w:rFonts w:ascii="monospace" w:eastAsia="monospace" w:hAnsi="monospace" w:cs="monospace"/>
-          <w:sz w:val="21"/>
-          <w:szCs w:val="21"/>
-        </w:rPr>
-        <w:t>sudo pip3 install -U numpy==1.21.1 future==0.18.2 mock==3.0.5 keras_preprocessing==1.1.2 keras_applications==1.0.8 gast==0.4.0 protobuf pybind11 cython pkgconfig packaging h5py==3.6.0</w:t>
-      </w:r>
-    </w:p>
+      <w:bookmarkStart w:id="14" w:name="_Hlk134479758"/>
+    </w:p>
+    <w:bookmarkEnd w:id="14"/>
     <w:p>
       <w:pPr>
         <w:pStyle w:val="LO-normal1"/>
@@ -3033,17 +2911,34 @@
           <w:sz w:val="24"/>
           <w:szCs w:val="24"/>
         </w:rPr>
-        <w:lastRenderedPageBreak/>
         <w:t>3. Install the latest version of Tensorflow:</w:t>
       </w:r>
     </w:p>
+    <w:bookmarkStart w:id="15" w:name="_MON_1745092574"/>
+    <w:bookmarkEnd w:id="15"/>
     <w:p>
       <w:pPr>
         <w:pStyle w:val="LO-normal1"/>
         <w:spacing w:after="0" w:line="379" w:lineRule="auto"/>
-      </w:pPr>
-      <w:r>
-        <w:t xml:space="preserve">sudo pip3 install --extra-index-url https://developer.download.nvidia.com/compute/redist/jp/v502 tensorflow==2.10.0+nv22.11 </w:t>
+        <w:rPr>
+          <w:rFonts w:ascii="Arial" w:eastAsia="Arial" w:hAnsi="Arial" w:cs="Arial"/>
+          <w:sz w:val="24"/>
+          <w:szCs w:val="24"/>
+        </w:rPr>
+      </w:pPr>
+      <w:r>
+        <w:rPr>
+          <w:rFonts w:ascii="monospace" w:eastAsia="monospace" w:hAnsi="monospace" w:cs="monospace"/>
+          <w:color w:val="000000" w:themeColor="text1"/>
+          <w:sz w:val="21"/>
+          <w:szCs w:val="21"/>
+        </w:rPr>
+        <w:object w:dxaOrig="9659" w:dyaOrig="810" w14:anchorId="0E538FD8">
+          <v:shape id="_x0000_i1055" type="#_x0000_t75" style="width:483pt;height:40.5pt" o:ole="">
+            <v:imagedata r:id="rId34" o:title=""/>
+          </v:shape>
+          <o:OLEObject Type="Embed" ProgID="Word.OpenDocumentText.12" ShapeID="_x0000_i1055" DrawAspect="Content" ObjectID="_1745101720" r:id="rId35"/>
+        </w:object>
       </w:r>
     </w:p>
     <w:p>
@@ -3110,6 +3005,43 @@
         </w:rPr>
       </w:pPr>
     </w:p>
+    <w:p>
+      <w:pPr>
+        <w:pStyle w:val="Heading5"/>
+        <w:numPr>
+          <w:ilvl w:val="0"/>
+          <w:numId w:val="7"/>
+        </w:numPr>
+        <w:rPr>
+          <w:b/>
+          <w:bCs/>
+          <w:sz w:val="28"/>
+          <w:szCs w:val="28"/>
+        </w:rPr>
+      </w:pPr>
+      <w:r>
+        <w:rPr>
+          <w:b/>
+          <w:bCs/>
+          <w:sz w:val="28"/>
+          <w:szCs w:val="28"/>
+        </w:rPr>
+        <w:t xml:space="preserve">Install other </w:t>
+      </w:r>
+      <w:proofErr w:type="gramStart"/>
+      <w:r>
+        <w:rPr>
+          <w:b/>
+          <w:bCs/>
+          <w:sz w:val="28"/>
+          <w:szCs w:val="28"/>
+        </w:rPr>
+        <w:t>library</w:t>
+      </w:r>
+      <w:proofErr w:type="gramEnd"/>
+    </w:p>
+    <w:bookmarkStart w:id="16" w:name="_MON_1745092622"/>
+    <w:bookmarkEnd w:id="16"/>
     <w:p>
       <w:pPr>
         <w:pStyle w:val="LO-normal1"/>
@@ -3122,20 +3054,140 @@
       </w:pPr>
       <w:r>
         <w:rPr>
+          <w:rFonts w:ascii="monospace" w:eastAsia="monospace" w:hAnsi="monospace" w:cs="monospace"/>
+          <w:color w:val="000000" w:themeColor="text1"/>
+          <w:sz w:val="21"/>
+          <w:szCs w:val="21"/>
+        </w:rPr>
+        <w:object w:dxaOrig="9659" w:dyaOrig="3720" w14:anchorId="33312231">
+          <v:shape id="_x0000_i1060" type="#_x0000_t75" style="width:483pt;height:186pt" o:ole="">
+            <v:imagedata r:id="rId36" o:title=""/>
+          </v:shape>
+          <o:OLEObject Type="Embed" ProgID="Word.OpenDocumentText.12" ShapeID="_x0000_i1060" DrawAspect="Content" ObjectID="_1745101721" r:id="rId37"/>
+        </w:object>
+      </w:r>
+    </w:p>
+    <w:p>
+      <w:pPr>
+        <w:pStyle w:val="LO-normal"/>
+        <w:spacing w:after="0" w:line="379" w:lineRule="auto"/>
+      </w:pPr>
+    </w:p>
+    <w:p>
+      <w:pPr>
+        <w:pStyle w:val="Heading1"/>
+      </w:pPr>
+      <w:r>
+        <w:t>III. Dowload source code</w:t>
+      </w:r>
+    </w:p>
+    <w:p>
+      <w:pPr>
+        <w:pStyle w:val="LO-normal"/>
+        <w:spacing w:after="0" w:line="379" w:lineRule="auto"/>
+        <w:rPr>
+          <w:sz w:val="28"/>
+          <w:szCs w:val="28"/>
+        </w:rPr>
+      </w:pPr>
+      <w:bookmarkStart w:id="17" w:name="OLE_LINK2"/>
+      <w:r>
+        <w:rPr>
+          <w:rFonts w:ascii="Arial" w:hAnsi="Arial" w:cs="Arial"/>
+          <w:sz w:val="24"/>
+          <w:szCs w:val="24"/>
+        </w:rPr>
+        <w:t xml:space="preserve">To download the source code of the D-ESCA project, </w:t>
+      </w:r>
+      <w:r>
+        <w:rPr>
+          <w:rFonts w:ascii="Arial" w:hAnsi="Arial" w:cs="Arial"/>
+          <w:sz w:val="24"/>
+          <w:szCs w:val="24"/>
+        </w:rPr>
+        <w:t>run</w:t>
+      </w:r>
+      <w:r>
+        <w:rPr>
+          <w:rFonts w:ascii="Arial" w:hAnsi="Arial" w:cs="Arial"/>
+          <w:sz w:val="24"/>
+          <w:szCs w:val="24"/>
+        </w:rPr>
+        <w:t xml:space="preserve"> the following command:</w:t>
+      </w:r>
+      <w:bookmarkStart w:id="18" w:name="_MON_1745092657"/>
+      <w:bookmarkEnd w:id="18"/>
+      <w:r>
+        <w:rPr>
+          <w:rFonts w:ascii="monospace" w:eastAsia="monospace" w:hAnsi="monospace" w:cs="monospace"/>
+          <w:color w:val="000000" w:themeColor="text1"/>
+          <w:sz w:val="21"/>
+          <w:szCs w:val="21"/>
+        </w:rPr>
+        <w:object w:dxaOrig="9660" w:dyaOrig="900" w14:anchorId="7453E2D4">
+          <v:shape id="_x0000_i1088" type="#_x0000_t75" style="width:483pt;height:45pt" o:ole="">
+            <v:imagedata r:id="rId38" o:title=""/>
+          </v:shape>
+          <o:OLEObject Type="Embed" ProgID="Word.OpenDocumentText.12" ShapeID="_x0000_i1088" DrawAspect="Content" ObjectID="_1745101722" r:id="rId39"/>
+        </w:object>
+      </w:r>
+      <w:bookmarkEnd w:id="17"/>
+    </w:p>
+    <w:p>
+      <w:pPr>
+        <w:pStyle w:val="LO-normal"/>
+        <w:spacing w:after="0" w:line="379" w:lineRule="auto"/>
+        <w:rPr>
+          <w:sz w:val="28"/>
+          <w:szCs w:val="28"/>
+        </w:rPr>
+      </w:pPr>
+    </w:p>
+    <w:p>
+      <w:pPr>
+        <w:pStyle w:val="Heading1"/>
+      </w:pPr>
+      <w:r>
+        <w:t xml:space="preserve">IV. Check the operation of some </w:t>
+      </w:r>
+      <w:proofErr w:type="gramStart"/>
+      <w:r>
+        <w:t>programs</w:t>
+      </w:r>
+      <w:proofErr w:type="gramEnd"/>
+    </w:p>
+    <w:p>
+      <w:pPr>
+        <w:pStyle w:val="Heading5"/>
+        <w:numPr>
+          <w:ilvl w:val="0"/>
+          <w:numId w:val="7"/>
+        </w:numPr>
+        <w:rPr>
           <w:b/>
-          <w:sz w:val="32"/>
-          <w:szCs w:val="32"/>
-        </w:rPr>
-        <w:t xml:space="preserve">Install other </w:t>
+          <w:bCs/>
+          <w:sz w:val="28"/>
+          <w:szCs w:val="28"/>
+        </w:rPr>
+      </w:pPr>
+      <w:r>
+        <w:rPr>
+          <w:b/>
+          <w:bCs/>
+          <w:sz w:val="28"/>
+          <w:szCs w:val="28"/>
+        </w:rPr>
+        <w:t xml:space="preserve">Check </w:t>
       </w:r>
       <w:proofErr w:type="gramStart"/>
       <w:r>
         <w:rPr>
           <w:b/>
-          <w:sz w:val="32"/>
-          <w:szCs w:val="32"/>
-        </w:rPr>
-        <w:t>library</w:t>
+          <w:bCs/>
+          <w:sz w:val="28"/>
+          <w:szCs w:val="28"/>
+        </w:rPr>
+        <w:t>plotting_graph.py</w:t>
       </w:r>
       <w:proofErr w:type="gramEnd"/>
     </w:p>
@@ -3143,6 +3195,211 @@
       <w:pPr>
         <w:pStyle w:val="LO-normal1"/>
         <w:spacing w:after="0" w:line="379" w:lineRule="auto"/>
+        <w:rPr>
+          <w:rFonts w:ascii="Arial" w:hAnsi="Arial" w:cs="Arial"/>
+          <w:bCs/>
+        </w:rPr>
+      </w:pPr>
+      <w:r>
+        <w:rPr>
+          <w:rFonts w:ascii="Arial" w:hAnsi="Arial" w:cs="Arial"/>
+          <w:bCs/>
+        </w:rPr>
+        <w:t>To fix the issue with the matplotlib library, please modify the function update_from_first_child(tgt, src) in the path /usr/lib/python3/dist-packages/matplotlib/legend_handler.py as shown below</w:t>
+      </w:r>
+      <w:r>
+        <w:rPr>
+          <w:rFonts w:ascii="Arial" w:hAnsi="Arial" w:cs="Arial"/>
+          <w:bCs/>
+        </w:rPr>
+        <w:t>.</w:t>
+      </w:r>
+    </w:p>
+    <w:p>
+      <w:pPr>
+        <w:pStyle w:val="LO-normal1"/>
+        <w:spacing w:after="0" w:line="379" w:lineRule="auto"/>
+        <w:rPr>
+          <w:rFonts w:ascii="Arial" w:hAnsi="Arial" w:cs="Arial"/>
+          <w:bCs/>
+        </w:rPr>
+      </w:pPr>
+    </w:p>
+    <w:p>
+      <w:pPr>
+        <w:pStyle w:val="LO-normal1"/>
+        <w:spacing w:after="0" w:line="379" w:lineRule="auto"/>
+        <w:jc w:val="center"/>
+        <w:rPr>
+          <w:b/>
+          <w:sz w:val="36"/>
+          <w:szCs w:val="36"/>
+        </w:rPr>
+      </w:pPr>
+      <w:r>
+        <w:rPr>
+          <w:b/>
+          <w:noProof/>
+          <w:sz w:val="36"/>
+          <w:szCs w:val="36"/>
+        </w:rPr>
+        <w:lastRenderedPageBreak/>
+        <w:drawing>
+          <wp:inline distT="0" distB="0" distL="0" distR="0" wp14:anchorId="37EAEE51" wp14:editId="4AC568ED">
+            <wp:extent cx="4899991" cy="1795111"/>
+            <wp:effectExtent l="0" t="0" r="0" b="0"/>
+            <wp:docPr id="19" name="Picture 19" descr="Text&#10;&#10;Description automatically generated"/>
+            <wp:cNvGraphicFramePr>
+              <a:graphicFrameLocks xmlns:a="http://schemas.openxmlformats.org/drawingml/2006/main" noChangeAspect="1"/>
+            </wp:cNvGraphicFramePr>
+            <a:graphic xmlns:a="http://schemas.openxmlformats.org/drawingml/2006/main">
+              <a:graphicData uri="http://schemas.openxmlformats.org/drawingml/2006/picture">
+                <pic:pic xmlns:pic="http://schemas.openxmlformats.org/drawingml/2006/picture">
+                  <pic:nvPicPr>
+                    <pic:cNvPr id="19" name="Picture 19" descr="Text&#10;&#10;Description automatically generated"/>
+                    <pic:cNvPicPr>
+                      <a:picLocks noChangeAspect="1" noChangeArrowheads="1"/>
+                    </pic:cNvPicPr>
+                  </pic:nvPicPr>
+                  <pic:blipFill>
+                    <a:blip r:embed="rId40">
+                      <a:extLst>
+                        <a:ext uri="{28A0092B-C50C-407E-A947-70E740481C1C}">
+                          <a14:useLocalDpi xmlns:a14="http://schemas.microsoft.com/office/drawing/2010/main" val="0"/>
+                        </a:ext>
+                      </a:extLst>
+                    </a:blip>
+                    <a:srcRect/>
+                    <a:stretch>
+                      <a:fillRect/>
+                    </a:stretch>
+                  </pic:blipFill>
+                  <pic:spPr bwMode="auto">
+                    <a:xfrm>
+                      <a:off x="0" y="0"/>
+                      <a:ext cx="4925748" cy="1804547"/>
+                    </a:xfrm>
+                    <a:prstGeom prst="rect">
+                      <a:avLst/>
+                    </a:prstGeom>
+                    <a:noFill/>
+                  </pic:spPr>
+                </pic:pic>
+              </a:graphicData>
+            </a:graphic>
+          </wp:inline>
+        </w:drawing>
+      </w:r>
+    </w:p>
+    <w:p>
+      <w:pPr>
+        <w:pStyle w:val="LO-normal1"/>
+        <w:spacing w:after="0" w:line="379" w:lineRule="auto"/>
+        <w:jc w:val="center"/>
+        <w:rPr>
+          <w:b/>
+          <w:sz w:val="36"/>
+          <w:szCs w:val="36"/>
+        </w:rPr>
+      </w:pPr>
+    </w:p>
+    <w:p>
+      <w:pPr>
+        <w:pStyle w:val="LO-normal1"/>
+        <w:spacing w:after="0" w:line="379" w:lineRule="auto"/>
+        <w:rPr>
+          <w:rFonts w:ascii="Arial" w:hAnsi="Arial" w:cs="Arial"/>
+          <w:sz w:val="24"/>
+          <w:szCs w:val="24"/>
+        </w:rPr>
+      </w:pPr>
+      <w:r>
+        <w:rPr>
+          <w:rFonts w:ascii="Arial" w:hAnsi="Arial" w:cs="Arial"/>
+          <w:sz w:val="24"/>
+          <w:szCs w:val="24"/>
+        </w:rPr>
+        <w:t>Run the following command to test  the graph plotting function.</w:t>
+      </w:r>
+    </w:p>
+    <w:bookmarkStart w:id="19" w:name="_MON_1745092766"/>
+    <w:bookmarkEnd w:id="19"/>
+    <w:p>
+      <w:pPr>
+        <w:pStyle w:val="LO-normal1"/>
+        <w:spacing w:after="0" w:line="379" w:lineRule="auto"/>
+        <w:jc w:val="center"/>
+        <w:rPr>
+          <w:rFonts w:ascii="monospace" w:eastAsia="monospace" w:hAnsi="monospace" w:cs="monospace"/>
+          <w:color w:val="000000" w:themeColor="text1"/>
+          <w:sz w:val="21"/>
+          <w:szCs w:val="21"/>
+        </w:rPr>
+      </w:pPr>
+      <w:r>
+        <w:rPr>
+          <w:rFonts w:ascii="monospace" w:eastAsia="monospace" w:hAnsi="monospace" w:cs="monospace"/>
+          <w:color w:val="000000" w:themeColor="text1"/>
+          <w:sz w:val="21"/>
+          <w:szCs w:val="21"/>
+        </w:rPr>
+        <w:object w:dxaOrig="9659" w:dyaOrig="548" w14:anchorId="073027BC">
+          <v:shape id="_x0000_i1097" type="#_x0000_t75" style="width:483pt;height:27.75pt" o:ole="">
+            <v:imagedata r:id="rId41" o:title=""/>
+          </v:shape>
+          <o:OLEObject Type="Embed" ProgID="Word.OpenDocumentText.12" ShapeID="_x0000_i1097" DrawAspect="Content" ObjectID="_1745101723" r:id="rId42"/>
+        </w:object>
+      </w:r>
+    </w:p>
+    <w:p>
+      <w:pPr>
+        <w:pStyle w:val="LO-normal1"/>
+        <w:spacing w:after="0" w:line="379" w:lineRule="auto"/>
+        <w:rPr>
+          <w:rFonts w:ascii="Arial" w:eastAsia="monospace" w:hAnsi="Arial" w:cs="Arial"/>
+          <w:color w:val="000000" w:themeColor="text1"/>
+          <w:sz w:val="24"/>
+          <w:szCs w:val="24"/>
+        </w:rPr>
+      </w:pPr>
+    </w:p>
+    <w:p>
+      <w:pPr>
+        <w:pStyle w:val="LO-normal1"/>
+        <w:spacing w:after="0" w:line="379" w:lineRule="auto"/>
+        <w:rPr>
+          <w:rFonts w:ascii="Arial" w:eastAsia="monospace" w:hAnsi="Arial" w:cs="Arial"/>
+          <w:color w:val="000000" w:themeColor="text1"/>
+          <w:sz w:val="24"/>
+          <w:szCs w:val="24"/>
+        </w:rPr>
+      </w:pPr>
+      <w:r>
+        <w:rPr>
+          <w:rFonts w:ascii="Arial" w:eastAsia="monospace" w:hAnsi="Arial" w:cs="Arial"/>
+          <w:color w:val="000000" w:themeColor="text1"/>
+          <w:sz w:val="24"/>
+          <w:szCs w:val="24"/>
+        </w:rPr>
+        <w:t>If the graph appears as shown below, the graph plotting function is working properly.</w:t>
+      </w:r>
+    </w:p>
+    <w:p>
+      <w:pPr>
+        <w:pStyle w:val="LO-normal1"/>
+        <w:spacing w:after="0" w:line="379" w:lineRule="auto"/>
+        <w:rPr>
+          <w:b/>
+          <w:sz w:val="36"/>
+          <w:szCs w:val="36"/>
+        </w:rPr>
+      </w:pPr>
+    </w:p>
+    <w:p>
+      <w:pPr>
+        <w:pStyle w:val="LO-normal"/>
+        <w:spacing w:after="0" w:line="379" w:lineRule="auto"/>
+        <w:jc w:val="center"/>
         <w:rPr>
           <w:rFonts w:ascii="monospace" w:eastAsia="monospace" w:hAnsi="monospace" w:cs="monospace"/>
           <w:sz w:val="21"/>
@@ -3152,387 +3409,197 @@
       <w:r>
         <w:rPr>
           <w:rFonts w:ascii="monospace" w:eastAsia="monospace" w:hAnsi="monospace" w:cs="monospace"/>
+          <w:noProof/>
           <w:sz w:val="21"/>
           <w:szCs w:val="21"/>
         </w:rPr>
-        <w:t xml:space="preserve">pip install </w:t>
-      </w:r>
-      <w:proofErr w:type="gramStart"/>
-      <w:r>
+        <w:drawing>
+          <wp:inline distT="0" distB="0" distL="0" distR="0" wp14:anchorId="12571B3A" wp14:editId="32BC2C5B">
+            <wp:extent cx="4913344" cy="2811117"/>
+            <wp:effectExtent l="0" t="0" r="1905" b="8890"/>
+            <wp:docPr id="18" name="Picture 18" descr="Chart&#10;&#10;Description automatically generated"/>
+            <wp:cNvGraphicFramePr>
+              <a:graphicFrameLocks xmlns:a="http://schemas.openxmlformats.org/drawingml/2006/main" noChangeAspect="1"/>
+            </wp:cNvGraphicFramePr>
+            <a:graphic xmlns:a="http://schemas.openxmlformats.org/drawingml/2006/main">
+              <a:graphicData uri="http://schemas.openxmlformats.org/drawingml/2006/picture">
+                <pic:pic xmlns:pic="http://schemas.openxmlformats.org/drawingml/2006/picture">
+                  <pic:nvPicPr>
+                    <pic:cNvPr id="18" name="Picture 18" descr="Chart&#10;&#10;Description automatically generated"/>
+                    <pic:cNvPicPr>
+                      <a:picLocks noChangeAspect="1" noChangeArrowheads="1"/>
+                    </pic:cNvPicPr>
+                  </pic:nvPicPr>
+                  <pic:blipFill>
+                    <a:blip r:embed="rId43">
+                      <a:extLst>
+                        <a:ext uri="{28A0092B-C50C-407E-A947-70E740481C1C}">
+                          <a14:useLocalDpi xmlns:a14="http://schemas.microsoft.com/office/drawing/2010/main" val="0"/>
+                        </a:ext>
+                      </a:extLst>
+                    </a:blip>
+                    <a:srcRect/>
+                    <a:stretch>
+                      <a:fillRect/>
+                    </a:stretch>
+                  </pic:blipFill>
+                  <pic:spPr bwMode="auto">
+                    <a:xfrm>
+                      <a:off x="0" y="0"/>
+                      <a:ext cx="4936069" cy="2824119"/>
+                    </a:xfrm>
+                    <a:prstGeom prst="rect">
+                      <a:avLst/>
+                    </a:prstGeom>
+                    <a:noFill/>
+                  </pic:spPr>
+                </pic:pic>
+              </a:graphicData>
+            </a:graphic>
+          </wp:inline>
+        </w:drawing>
+      </w:r>
+    </w:p>
+    <w:p>
+      <w:pPr>
+        <w:pStyle w:val="LO-normal"/>
+        <w:spacing w:after="0" w:line="379" w:lineRule="auto"/>
+        <w:jc w:val="center"/>
         <w:rPr>
           <w:rFonts w:ascii="monospace" w:eastAsia="monospace" w:hAnsi="monospace" w:cs="monospace"/>
           <w:sz w:val="21"/>
           <w:szCs w:val="21"/>
         </w:rPr>
-        <w:t>librosa</w:t>
-      </w:r>
-      <w:proofErr w:type="gramEnd"/>
-    </w:p>
-    <w:p>
-      <w:pPr>
-        <w:pStyle w:val="LO-normal1"/>
-        <w:spacing w:after="0" w:line="379" w:lineRule="auto"/>
+      </w:pPr>
+    </w:p>
+    <w:p>
+      <w:pPr>
+        <w:pStyle w:val="LO-normal1"/>
+        <w:rPr>
+          <w:lang w:eastAsia="en-US"/>
+        </w:rPr>
+      </w:pPr>
+    </w:p>
+    <w:p>
+      <w:pPr>
+        <w:pStyle w:val="Heading5"/>
+        <w:numPr>
+          <w:ilvl w:val="0"/>
+          <w:numId w:val="7"/>
+        </w:numPr>
+        <w:rPr>
+          <w:b/>
+          <w:bCs/>
+          <w:sz w:val="28"/>
+          <w:szCs w:val="28"/>
+        </w:rPr>
+      </w:pPr>
+      <w:r>
+        <w:rPr>
+          <w:b/>
+          <w:bCs/>
+          <w:sz w:val="28"/>
+          <w:szCs w:val="28"/>
+        </w:rPr>
+        <w:t>Check Resource_monitoring.py</w:t>
+      </w:r>
+    </w:p>
+    <w:p>
+      <w:pPr>
+        <w:pStyle w:val="LO-normal1"/>
+        <w:jc w:val="both"/>
+        <w:rPr>
+          <w:rFonts w:ascii="Arial" w:hAnsi="Arial" w:cs="Arial"/>
+          <w:sz w:val="24"/>
+          <w:szCs w:val="24"/>
+          <w:lang w:eastAsia="en-US"/>
+        </w:rPr>
+      </w:pPr>
+      <w:r>
+        <w:rPr>
+          <w:rFonts w:ascii="Arial" w:hAnsi="Arial" w:cs="Arial"/>
+          <w:sz w:val="24"/>
+          <w:szCs w:val="24"/>
+          <w:lang w:eastAsia="en-US"/>
+        </w:rPr>
+        <w:t xml:space="preserve">Please </w:t>
+      </w:r>
+      <w:r>
+        <w:rPr>
+          <w:rFonts w:ascii="Arial" w:hAnsi="Arial" w:cs="Arial"/>
+          <w:sz w:val="24"/>
+          <w:szCs w:val="24"/>
+          <w:lang w:eastAsia="en-US"/>
+        </w:rPr>
+        <w:t>run</w:t>
+      </w:r>
+      <w:r>
+        <w:rPr>
+          <w:rFonts w:ascii="Arial" w:hAnsi="Arial" w:cs="Arial"/>
+          <w:sz w:val="24"/>
+          <w:szCs w:val="24"/>
+          <w:lang w:eastAsia="en-US"/>
+        </w:rPr>
+        <w:t xml:space="preserve"> the following command to check the operation of the resource monitoring library</w:t>
+      </w:r>
+      <w:r>
+        <w:rPr>
+          <w:rFonts w:ascii="Arial" w:hAnsi="Arial" w:cs="Arial"/>
+          <w:sz w:val="24"/>
+          <w:szCs w:val="24"/>
+          <w:lang w:eastAsia="en-US"/>
+        </w:rPr>
+        <w:t>:</w:t>
+      </w:r>
+    </w:p>
+    <w:bookmarkStart w:id="20" w:name="_MON_1745097406"/>
+    <w:bookmarkEnd w:id="20"/>
+    <w:p>
+      <w:pPr>
+        <w:pStyle w:val="LO-normal1"/>
+        <w:rPr>
+          <w:rFonts w:ascii="Arial" w:hAnsi="Arial" w:cs="Arial"/>
+          <w:sz w:val="24"/>
+          <w:szCs w:val="24"/>
+          <w:lang w:eastAsia="en-US"/>
+        </w:rPr>
+      </w:pPr>
+      <w:r>
         <w:rPr>
           <w:rFonts w:ascii="monospace" w:eastAsia="monospace" w:hAnsi="monospace" w:cs="monospace"/>
+          <w:color w:val="000000" w:themeColor="text1"/>
           <w:sz w:val="21"/>
           <w:szCs w:val="21"/>
         </w:rPr>
-      </w:pPr>
-      <w:r>
-        <w:rPr>
-          <w:rFonts w:ascii="monospace" w:eastAsia="monospace" w:hAnsi="monospace" w:cs="monospace"/>
-          <w:sz w:val="21"/>
-          <w:szCs w:val="21"/>
-        </w:rPr>
-        <w:t>pip install git+https://github.com/detly/gammatone.git</w:t>
+        <w:object w:dxaOrig="9659" w:dyaOrig="548" w14:anchorId="21B49C3C">
+          <v:shape id="_x0000_i1095" type="#_x0000_t75" style="width:483pt;height:27.75pt" o:ole="">
+            <v:imagedata r:id="rId44" o:title=""/>
+          </v:shape>
+          <o:OLEObject Type="Embed" ProgID="Word.OpenDocumentText.12" ShapeID="_x0000_i1095" DrawAspect="Content" ObjectID="_1745101724" r:id="rId45"/>
+        </w:object>
       </w:r>
     </w:p>
     <w:p>
       <w:pPr>
         <w:pStyle w:val="LO-normal1"/>
         <w:spacing w:after="0" w:line="379" w:lineRule="auto"/>
-        <w:rPr>
-          <w:rFonts w:ascii="monospace" w:eastAsia="monospace" w:hAnsi="monospace" w:cs="monospace"/>
-          <w:sz w:val="21"/>
-          <w:szCs w:val="21"/>
-        </w:rPr>
-      </w:pPr>
-      <w:r>
-        <w:rPr>
-          <w:rFonts w:ascii="monospace" w:eastAsia="monospace" w:hAnsi="monospace" w:cs="monospace"/>
-          <w:sz w:val="21"/>
-          <w:szCs w:val="21"/>
-        </w:rPr>
-        <w:t>sudo apt install python3-pyaudio</w:t>
-      </w:r>
-    </w:p>
-    <w:p>
-      <w:pPr>
-        <w:pStyle w:val="LO-normal1"/>
-        <w:spacing w:after="0" w:line="379" w:lineRule="auto"/>
-        <w:rPr>
-          <w:rFonts w:ascii="monospace" w:eastAsia="monospace" w:hAnsi="monospace" w:cs="monospace"/>
-          <w:sz w:val="21"/>
-          <w:szCs w:val="21"/>
-        </w:rPr>
-      </w:pPr>
-      <w:r>
-        <w:rPr>
-          <w:rFonts w:ascii="monospace" w:eastAsia="monospace" w:hAnsi="monospace" w:cs="monospace"/>
-          <w:sz w:val="21"/>
-          <w:szCs w:val="21"/>
-        </w:rPr>
-        <w:t xml:space="preserve">pip install </w:t>
-      </w:r>
-      <w:proofErr w:type="gramStart"/>
-      <w:r>
-        <w:rPr>
-          <w:rFonts w:ascii="monospace" w:eastAsia="monospace" w:hAnsi="monospace" w:cs="monospace"/>
-          <w:sz w:val="21"/>
-          <w:szCs w:val="21"/>
-        </w:rPr>
-        <w:t>pydub</w:t>
-      </w:r>
-      <w:proofErr w:type="gramEnd"/>
-    </w:p>
-    <w:p>
-      <w:pPr>
-        <w:pStyle w:val="LO-normal1"/>
-        <w:spacing w:after="0" w:line="379" w:lineRule="auto"/>
-        <w:rPr>
-          <w:rFonts w:ascii="monospace" w:eastAsia="monospace" w:hAnsi="monospace" w:cs="monospace"/>
-          <w:sz w:val="21"/>
-          <w:szCs w:val="21"/>
-        </w:rPr>
-      </w:pPr>
-      <w:r>
-        <w:rPr>
-          <w:rFonts w:ascii="monospace" w:eastAsia="monospace" w:hAnsi="monospace" w:cs="monospace"/>
-          <w:sz w:val="21"/>
-          <w:szCs w:val="21"/>
-        </w:rPr>
-        <w:t xml:space="preserve">pip install </w:t>
-      </w:r>
-      <w:proofErr w:type="gramStart"/>
-      <w:r>
-        <w:rPr>
-          <w:rFonts w:ascii="monospace" w:eastAsia="monospace" w:hAnsi="monospace" w:cs="monospace"/>
-          <w:sz w:val="21"/>
-          <w:szCs w:val="21"/>
-        </w:rPr>
-        <w:t>tqdm</w:t>
-      </w:r>
-      <w:proofErr w:type="gramEnd"/>
-    </w:p>
-    <w:p>
-      <w:pPr>
-        <w:pStyle w:val="LO-normal1"/>
-        <w:spacing w:after="0" w:line="379" w:lineRule="auto"/>
-        <w:rPr>
-          <w:rFonts w:ascii="monospace" w:eastAsia="monospace" w:hAnsi="monospace" w:cs="monospace"/>
-          <w:sz w:val="21"/>
-          <w:szCs w:val="21"/>
-        </w:rPr>
-      </w:pPr>
-      <w:r>
-        <w:rPr>
-          <w:rFonts w:ascii="monospace" w:eastAsia="monospace" w:hAnsi="monospace" w:cs="monospace"/>
-          <w:sz w:val="21"/>
-          <w:szCs w:val="21"/>
-        </w:rPr>
-        <w:t xml:space="preserve">pip install </w:t>
-      </w:r>
-      <w:proofErr w:type="gramStart"/>
-      <w:r>
-        <w:rPr>
-          <w:rFonts w:ascii="monospace" w:eastAsia="monospace" w:hAnsi="monospace" w:cs="monospace"/>
-          <w:sz w:val="21"/>
-          <w:szCs w:val="21"/>
-        </w:rPr>
-        <w:t>yacs</w:t>
-      </w:r>
-      <w:proofErr w:type="gramEnd"/>
-    </w:p>
-    <w:p>
-      <w:pPr>
-        <w:pStyle w:val="LO-normal"/>
-        <w:spacing w:after="0" w:line="379" w:lineRule="auto"/>
-        <w:rPr>
-          <w:rFonts w:ascii="monospace" w:eastAsia="monospace" w:hAnsi="monospace" w:cs="monospace"/>
-          <w:sz w:val="21"/>
-          <w:szCs w:val="21"/>
-        </w:rPr>
-      </w:pPr>
-      <w:r>
-        <w:rPr>
-          <w:rFonts w:ascii="monospace" w:eastAsia="monospace" w:hAnsi="monospace" w:cs="monospace"/>
-          <w:sz w:val="21"/>
-          <w:szCs w:val="21"/>
-        </w:rPr>
-        <w:t xml:space="preserve">pip install </w:t>
-      </w:r>
-      <w:proofErr w:type="gramStart"/>
-      <w:r>
-        <w:rPr>
-          <w:rFonts w:ascii="monospace" w:eastAsia="monospace" w:hAnsi="monospace" w:cs="monospace"/>
-          <w:sz w:val="21"/>
-          <w:szCs w:val="21"/>
-        </w:rPr>
-        <w:t>psutil</w:t>
-      </w:r>
-      <w:proofErr w:type="gramEnd"/>
-    </w:p>
-    <w:p>
-      <w:pPr>
-        <w:pStyle w:val="LO-normal"/>
-        <w:spacing w:after="0" w:line="379" w:lineRule="auto"/>
-        <w:rPr>
-          <w:rFonts w:ascii="monospace" w:eastAsia="monospace" w:hAnsi="monospace" w:cs="monospace"/>
-          <w:sz w:val="21"/>
-          <w:szCs w:val="21"/>
-        </w:rPr>
-      </w:pPr>
-      <w:r>
-        <w:rPr>
-          <w:rFonts w:ascii="monospace" w:eastAsia="monospace" w:hAnsi="monospace" w:cs="monospace"/>
-          <w:sz w:val="21"/>
-          <w:szCs w:val="21"/>
-        </w:rPr>
-        <w:t xml:space="preserve">pip install </w:t>
-      </w:r>
-      <w:proofErr w:type="gramStart"/>
-      <w:r>
-        <w:rPr>
-          <w:rFonts w:ascii="monospace" w:eastAsia="monospace" w:hAnsi="monospace" w:cs="monospace"/>
-          <w:sz w:val="21"/>
-          <w:szCs w:val="21"/>
-        </w:rPr>
-        <w:t>sounddevice</w:t>
-      </w:r>
-      <w:proofErr w:type="gramEnd"/>
-    </w:p>
-    <w:p>
-      <w:pPr>
-        <w:pStyle w:val="LO-normal"/>
-        <w:spacing w:after="0" w:line="379" w:lineRule="auto"/>
-      </w:pPr>
-      <w:r>
-        <w:t>sudo pip install -U jetson-</w:t>
-      </w:r>
-      <w:proofErr w:type="gramStart"/>
-      <w:r>
-        <w:t>stats</w:t>
-      </w:r>
-      <w:proofErr w:type="gramEnd"/>
-    </w:p>
-    <w:p>
-      <w:pPr>
-        <w:pStyle w:val="LO-normal"/>
-        <w:spacing w:after="0" w:line="379" w:lineRule="auto"/>
-      </w:pPr>
-    </w:p>
-    <w:p>
-      <w:pPr>
-        <w:pStyle w:val="LO-normal"/>
-        <w:spacing w:after="0" w:line="379" w:lineRule="auto"/>
-        <w:rPr>
-          <w:rFonts w:ascii="Arial" w:eastAsia="Arial" w:hAnsi="Arial" w:cs="Arial"/>
-          <w:sz w:val="40"/>
-          <w:szCs w:val="40"/>
-        </w:rPr>
-      </w:pPr>
-      <w:r>
-        <w:rPr>
-          <w:rFonts w:ascii="Arial" w:eastAsia="Arial" w:hAnsi="Arial" w:cs="Arial"/>
-          <w:sz w:val="40"/>
-          <w:szCs w:val="40"/>
-        </w:rPr>
-        <w:t>III. Dowload source code</w:t>
-      </w:r>
-    </w:p>
-    <w:p>
-      <w:pPr>
-        <w:pStyle w:val="LO-normal"/>
-        <w:spacing w:after="0" w:line="379" w:lineRule="auto"/>
-        <w:rPr>
-          <w:sz w:val="28"/>
-          <w:szCs w:val="28"/>
-        </w:rPr>
-      </w:pPr>
-      <w:bookmarkStart w:id="9" w:name="OLE_LINK2"/>
-      <w:r>
-        <w:rPr>
-          <w:sz w:val="28"/>
-          <w:szCs w:val="28"/>
-        </w:rPr>
-        <w:t>Run command</w:t>
-      </w:r>
-      <w:r>
-        <w:rPr>
-          <w:sz w:val="28"/>
-          <w:szCs w:val="28"/>
-        </w:rPr>
-        <w:t>:</w:t>
-      </w:r>
-    </w:p>
-    <w:bookmarkEnd w:id="9"/>
-    <w:p>
-      <w:pPr>
-        <w:pStyle w:val="LO-normal"/>
-        <w:spacing w:after="0" w:line="379" w:lineRule="auto"/>
-        <w:rPr>
-          <w:b/>
+        <w:jc w:val="both"/>
+        <w:rPr>
+          <w:rFonts w:ascii="Arial" w:hAnsi="Arial" w:cs="Arial"/>
           <w:bCs/>
-          <w:i/>
-          <w:iCs/>
-        </w:rPr>
-      </w:pPr>
-      <w:r>
-        <w:rPr>
-          <w:b/>
+          <w:sz w:val="24"/>
+          <w:szCs w:val="24"/>
+        </w:rPr>
+      </w:pPr>
+      <w:r>
+        <w:rPr>
+          <w:rFonts w:ascii="Arial" w:hAnsi="Arial" w:cs="Arial"/>
           <w:bCs/>
-          <w:i/>
-          <w:iCs/>
-        </w:rPr>
-        <w:t>git clone https://github.com/SPARC-HUST/IoT-AnomallySoundDetection.git</w:t>
-      </w:r>
-    </w:p>
-    <w:p>
-      <w:pPr>
-        <w:pStyle w:val="LO-normal"/>
-        <w:spacing w:after="0" w:line="379" w:lineRule="auto"/>
-      </w:pPr>
-    </w:p>
-    <w:p>
-      <w:pPr>
-        <w:pStyle w:val="LO-normal1"/>
-        <w:rPr>
-          <w:rFonts w:ascii="Arial" w:eastAsia="Arial" w:hAnsi="Arial" w:cs="Arial"/>
-          <w:sz w:val="40"/>
-          <w:szCs w:val="40"/>
-        </w:rPr>
-      </w:pPr>
-      <w:r>
-        <w:rPr>
-          <w:rFonts w:ascii="Arial" w:eastAsia="Arial" w:hAnsi="Arial" w:cs="Arial"/>
-          <w:sz w:val="40"/>
-          <w:szCs w:val="40"/>
-        </w:rPr>
-        <w:t xml:space="preserve">IV. Check the operation of some </w:t>
-      </w:r>
-      <w:proofErr w:type="gramStart"/>
-      <w:r>
-        <w:rPr>
-          <w:rFonts w:ascii="Arial" w:eastAsia="Arial" w:hAnsi="Arial" w:cs="Arial"/>
-          <w:sz w:val="40"/>
-          <w:szCs w:val="40"/>
-        </w:rPr>
-        <w:t>programs</w:t>
-      </w:r>
-      <w:proofErr w:type="gramEnd"/>
-    </w:p>
-    <w:p>
-      <w:pPr>
-        <w:pStyle w:val="LO-normal1"/>
-        <w:spacing w:after="0" w:line="379" w:lineRule="auto"/>
-        <w:rPr>
-          <w:b/>
-          <w:sz w:val="32"/>
-          <w:szCs w:val="32"/>
-        </w:rPr>
-      </w:pPr>
-      <w:r>
-        <w:rPr>
-          <w:b/>
-          <w:sz w:val="32"/>
-          <w:szCs w:val="32"/>
-        </w:rPr>
-        <w:t xml:space="preserve">Check </w:t>
-      </w:r>
-      <w:r>
-        <w:rPr>
-          <w:b/>
-          <w:sz w:val="32"/>
-          <w:szCs w:val="32"/>
-        </w:rPr>
-        <w:t>Resource_monitoring.py</w:t>
-      </w:r>
-    </w:p>
-    <w:p>
-      <w:pPr>
-        <w:pStyle w:val="LO-normal1"/>
-        <w:spacing w:after="0" w:line="379" w:lineRule="auto"/>
-        <w:rPr>
-          <w:bCs/>
-          <w:sz w:val="24"/>
-          <w:szCs w:val="24"/>
-        </w:rPr>
-      </w:pPr>
-      <w:r>
-        <w:rPr>
-          <w:bCs/>
-          <w:sz w:val="24"/>
-          <w:szCs w:val="24"/>
-        </w:rPr>
-        <w:t>python3 ./helper/</w:t>
-      </w:r>
-      <w:bookmarkStart w:id="10" w:name="OLE_LINK1"/>
-      <w:r>
-        <w:rPr>
-          <w:bCs/>
-          <w:sz w:val="24"/>
-          <w:szCs w:val="24"/>
-        </w:rPr>
-        <w:t>Resource_monitoring.py</w:t>
-      </w:r>
-      <w:bookmarkEnd w:id="10"/>
-      <w:r>
-        <w:rPr>
-          <w:bCs/>
-          <w:sz w:val="24"/>
-          <w:szCs w:val="24"/>
-        </w:rPr>
-        <w:t xml:space="preserve"> -p 1 -log ~/Desktop/ -ri 0 -cfg ./config/params.yaml</w:t>
+          <w:sz w:val="24"/>
+          <w:szCs w:val="24"/>
+        </w:rPr>
+        <w:lastRenderedPageBreak/>
+        <w:t>If the result displayed is as shown below, it means that the installation of the resource monitoring library was successful. Otherwise, it is necessary to reinstall the jtop library.</w:t>
       </w:r>
     </w:p>
     <w:p>
@@ -3563,7 +3630,6 @@
           <w:sz w:val="40"/>
           <w:szCs w:val="40"/>
         </w:rPr>
-        <w:lastRenderedPageBreak/>
         <w:drawing>
           <wp:inline distT="0" distB="0" distL="0" distR="0" wp14:anchorId="5E24FC59" wp14:editId="6D89C27E">
             <wp:extent cx="4214192" cy="2657393"/>
@@ -3582,7 +3648,7 @@
                     </pic:cNvPicPr>
                   </pic:nvPicPr>
                   <pic:blipFill>
-                    <a:blip r:embed="rId26">
+                    <a:blip r:embed="rId46">
                       <a:extLst>
                         <a:ext uri="{28A0092B-C50C-407E-A947-70E740481C1C}">
                           <a14:useLocalDpi xmlns:a14="http://schemas.microsoft.com/office/drawing/2010/main" val="0"/>
@@ -3625,220 +3691,38 @@
     <w:p>
       <w:pPr>
         <w:pStyle w:val="LO-normal1"/>
-        <w:spacing w:after="0" w:line="379" w:lineRule="auto"/>
-        <w:rPr>
-          <w:b/>
-          <w:sz w:val="32"/>
-          <w:szCs w:val="32"/>
-        </w:rPr>
-      </w:pPr>
-      <w:r>
-        <w:rPr>
-          <w:b/>
-          <w:sz w:val="32"/>
-          <w:szCs w:val="32"/>
-        </w:rPr>
-        <w:t xml:space="preserve">Check </w:t>
-      </w:r>
-      <w:proofErr w:type="gramStart"/>
-      <w:r>
-        <w:rPr>
-          <w:b/>
-          <w:sz w:val="32"/>
-          <w:szCs w:val="32"/>
-        </w:rPr>
-        <w:t>plotting_graph.py</w:t>
-      </w:r>
-      <w:proofErr w:type="gramEnd"/>
-    </w:p>
-    <w:p>
-      <w:pPr>
-        <w:pStyle w:val="LO-normal"/>
-        <w:numPr>
-          <w:ilvl w:val="0"/>
-          <w:numId w:val="4"/>
-        </w:numPr>
-        <w:spacing w:after="0" w:line="379" w:lineRule="auto"/>
-        <w:rPr>
-          <w:sz w:val="28"/>
-          <w:szCs w:val="28"/>
-        </w:rPr>
-      </w:pPr>
-      <w:bookmarkStart w:id="11" w:name="OLE_LINK3"/>
-      <w:r>
-        <w:rPr>
-          <w:sz w:val="28"/>
-          <w:szCs w:val="28"/>
-        </w:rPr>
-        <w:t>Fix matplotlib library</w:t>
-      </w:r>
-    </w:p>
-    <w:bookmarkEnd w:id="11"/>
-    <w:p>
-      <w:pPr>
-        <w:pStyle w:val="LO-normal1"/>
-        <w:spacing w:after="0" w:line="379" w:lineRule="auto"/>
-        <w:rPr>
-          <w:b/>
-          <w:sz w:val="32"/>
-          <w:szCs w:val="32"/>
-        </w:rPr>
-      </w:pPr>
-    </w:p>
-    <w:p>
-      <w:pPr>
-        <w:pStyle w:val="LO-normal1"/>
-        <w:spacing w:after="0" w:line="379" w:lineRule="auto"/>
+        <w:rPr>
+          <w:rFonts w:ascii="Arial" w:eastAsia="Arial" w:hAnsi="Arial" w:cs="Arial"/>
+          <w:sz w:val="24"/>
+          <w:szCs w:val="24"/>
+        </w:rPr>
+      </w:pPr>
+      <w:r>
+        <w:rPr>
+          <w:rFonts w:ascii="Arial" w:eastAsia="Arial" w:hAnsi="Arial" w:cs="Arial"/>
+          <w:sz w:val="24"/>
+          <w:szCs w:val="24"/>
+        </w:rPr>
+        <w:t>After confirming the successful installation of the resource monitoring library, run the following command to check the resource monitoring program</w:t>
+      </w:r>
+      <w:r>
+        <w:rPr>
+          <w:rFonts w:ascii="Arial" w:eastAsia="Arial" w:hAnsi="Arial" w:cs="Arial"/>
+          <w:sz w:val="24"/>
+          <w:szCs w:val="24"/>
+        </w:rPr>
+        <w:t>.</w:t>
+      </w:r>
+    </w:p>
+    <w:bookmarkStart w:id="21" w:name="_MON_1745092690"/>
+    <w:bookmarkEnd w:id="21"/>
+    <w:p>
+      <w:pPr>
+        <w:pStyle w:val="LO-normal1"/>
         <w:jc w:val="center"/>
         <w:rPr>
-          <w:b/>
-          <w:sz w:val="36"/>
-          <w:szCs w:val="36"/>
-        </w:rPr>
-      </w:pPr>
-      <w:r>
-        <w:rPr>
-          <w:b/>
-          <w:noProof/>
-          <w:sz w:val="36"/>
-          <w:szCs w:val="36"/>
-        </w:rPr>
-        <w:drawing>
-          <wp:inline distT="0" distB="0" distL="0" distR="0" wp14:anchorId="38979B7F" wp14:editId="0271EC24">
-            <wp:extent cx="4899991" cy="1795111"/>
-            <wp:effectExtent l="0" t="0" r="0" b="0"/>
-            <wp:docPr id="19" name="Picture 19"/>
-            <wp:cNvGraphicFramePr>
-              <a:graphicFrameLocks xmlns:a="http://schemas.openxmlformats.org/drawingml/2006/main" noChangeAspect="1"/>
-            </wp:cNvGraphicFramePr>
-            <a:graphic xmlns:a="http://schemas.openxmlformats.org/drawingml/2006/main">
-              <a:graphicData uri="http://schemas.openxmlformats.org/drawingml/2006/picture">
-                <pic:pic xmlns:pic="http://schemas.openxmlformats.org/drawingml/2006/picture">
-                  <pic:nvPicPr>
-                    <pic:cNvPr id="0" name="Picture 4"/>
-                    <pic:cNvPicPr>
-                      <a:picLocks noChangeAspect="1" noChangeArrowheads="1"/>
-                    </pic:cNvPicPr>
-                  </pic:nvPicPr>
-                  <pic:blipFill>
-                    <a:blip r:embed="rId27">
-                      <a:extLst>
-                        <a:ext uri="{28A0092B-C50C-407E-A947-70E740481C1C}">
-                          <a14:useLocalDpi xmlns:a14="http://schemas.microsoft.com/office/drawing/2010/main" val="0"/>
-                        </a:ext>
-                      </a:extLst>
-                    </a:blip>
-                    <a:srcRect/>
-                    <a:stretch>
-                      <a:fillRect/>
-                    </a:stretch>
-                  </pic:blipFill>
-                  <pic:spPr bwMode="auto">
-                    <a:xfrm>
-                      <a:off x="0" y="0"/>
-                      <a:ext cx="4925748" cy="1804547"/>
-                    </a:xfrm>
-                    <a:prstGeom prst="rect">
-                      <a:avLst/>
-                    </a:prstGeom>
-                    <a:noFill/>
-                  </pic:spPr>
-                </pic:pic>
-              </a:graphicData>
-            </a:graphic>
-          </wp:inline>
-        </w:drawing>
-      </w:r>
-    </w:p>
-    <w:p>
-      <w:pPr>
-        <w:pStyle w:val="LO-normal1"/>
-        <w:spacing w:after="0" w:line="379" w:lineRule="auto"/>
-        <w:jc w:val="center"/>
-        <w:rPr>
-          <w:b/>
-          <w:sz w:val="36"/>
-          <w:szCs w:val="36"/>
-        </w:rPr>
-      </w:pPr>
-    </w:p>
-    <w:p>
-      <w:pPr>
-        <w:pStyle w:val="LO-normal"/>
-        <w:numPr>
-          <w:ilvl w:val="0"/>
-          <w:numId w:val="4"/>
-        </w:numPr>
-        <w:spacing w:after="0" w:line="379" w:lineRule="auto"/>
-        <w:rPr>
-          <w:sz w:val="28"/>
-          <w:szCs w:val="28"/>
-        </w:rPr>
-      </w:pPr>
-      <w:r>
-        <w:rPr>
-          <w:sz w:val="28"/>
-          <w:szCs w:val="28"/>
-        </w:rPr>
-        <w:t>Run command:</w:t>
-      </w:r>
-    </w:p>
-    <w:p>
-      <w:pPr>
-        <w:pStyle w:val="LO-normal1"/>
-        <w:spacing w:after="0" w:line="379" w:lineRule="auto"/>
-        <w:jc w:val="center"/>
-        <w:rPr>
-          <w:b/>
-          <w:sz w:val="36"/>
-          <w:szCs w:val="36"/>
-        </w:rPr>
-      </w:pPr>
-    </w:p>
-    <w:p>
-      <w:pPr>
-        <w:pStyle w:val="LO-normal1"/>
-        <w:spacing w:after="0" w:line="379" w:lineRule="auto"/>
-        <w:rPr>
-          <w:bCs/>
-          <w:sz w:val="24"/>
-          <w:szCs w:val="24"/>
-        </w:rPr>
-      </w:pPr>
-      <w:r>
-        <w:rPr>
-          <w:bCs/>
-          <w:sz w:val="24"/>
-          <w:szCs w:val="24"/>
-        </w:rPr>
-        <w:t>python3 ./helper/</w:t>
-      </w:r>
-      <w:bookmarkStart w:id="12" w:name="_Hlk133309230"/>
-      <w:r>
-        <w:rPr>
-          <w:bCs/>
-          <w:sz w:val="24"/>
-          <w:szCs w:val="24"/>
-        </w:rPr>
-        <w:t xml:space="preserve">plotting_graph.py </w:t>
-      </w:r>
-      <w:bookmarkEnd w:id="12"/>
-      <w:r>
-        <w:rPr>
-          <w:bCs/>
-          <w:sz w:val="24"/>
-          <w:szCs w:val="24"/>
-        </w:rPr>
-        <w:t>-th 0.5 -csv ./Results/rt_test_results/temp.csv</w:t>
-      </w:r>
-    </w:p>
-    <w:p>
-      <w:pPr>
-        <w:pStyle w:val="LO-normal"/>
-        <w:spacing w:after="0" w:line="379" w:lineRule="auto"/>
-        <w:jc w:val="center"/>
-        <w:rPr>
           <w:rFonts w:ascii="monospace" w:eastAsia="monospace" w:hAnsi="monospace" w:cs="monospace"/>
+          <w:color w:val="000000" w:themeColor="text1"/>
           <w:sz w:val="21"/>
           <w:szCs w:val="21"/>
         </w:rPr>
@@ -3846,73 +3730,32 @@
       <w:r>
         <w:rPr>
           <w:rFonts w:ascii="monospace" w:eastAsia="monospace" w:hAnsi="monospace" w:cs="monospace"/>
-          <w:noProof/>
+          <w:color w:val="000000" w:themeColor="text1"/>
           <w:sz w:val="21"/>
           <w:szCs w:val="21"/>
         </w:rPr>
-        <w:lastRenderedPageBreak/>
-        <w:drawing>
-          <wp:inline distT="0" distB="0" distL="0" distR="0" wp14:anchorId="059A4D2E" wp14:editId="25C9BD0F">
-            <wp:extent cx="4913344" cy="2811117"/>
-            <wp:effectExtent l="0" t="0" r="1905" b="8890"/>
-            <wp:docPr id="18" name="Picture 18"/>
-            <wp:cNvGraphicFramePr>
-              <a:graphicFrameLocks xmlns:a="http://schemas.openxmlformats.org/drawingml/2006/main" noChangeAspect="1"/>
-            </wp:cNvGraphicFramePr>
-            <a:graphic xmlns:a="http://schemas.openxmlformats.org/drawingml/2006/main">
-              <a:graphicData uri="http://schemas.openxmlformats.org/drawingml/2006/picture">
-                <pic:pic xmlns:pic="http://schemas.openxmlformats.org/drawingml/2006/picture">
-                  <pic:nvPicPr>
-                    <pic:cNvPr id="0" name="Picture 3"/>
-                    <pic:cNvPicPr>
-                      <a:picLocks noChangeAspect="1" noChangeArrowheads="1"/>
-                    </pic:cNvPicPr>
-                  </pic:nvPicPr>
-                  <pic:blipFill>
-                    <a:blip r:embed="rId28">
-                      <a:extLst>
-                        <a:ext uri="{28A0092B-C50C-407E-A947-70E740481C1C}">
-                          <a14:useLocalDpi xmlns:a14="http://schemas.microsoft.com/office/drawing/2010/main" val="0"/>
-                        </a:ext>
-                      </a:extLst>
-                    </a:blip>
-                    <a:srcRect/>
-                    <a:stretch>
-                      <a:fillRect/>
-                    </a:stretch>
-                  </pic:blipFill>
-                  <pic:spPr bwMode="auto">
-                    <a:xfrm>
-                      <a:off x="0" y="0"/>
-                      <a:ext cx="4936069" cy="2824119"/>
-                    </a:xfrm>
-                    <a:prstGeom prst="rect">
-                      <a:avLst/>
-                    </a:prstGeom>
-                    <a:noFill/>
-                  </pic:spPr>
-                </pic:pic>
-              </a:graphicData>
-            </a:graphic>
-          </wp:inline>
-        </w:drawing>
-      </w:r>
-    </w:p>
-    <w:p>
-      <w:pPr>
-        <w:pStyle w:val="LO-normal"/>
-        <w:spacing w:after="0" w:line="379" w:lineRule="auto"/>
+        <w:object w:dxaOrig="9659" w:dyaOrig="548" w14:anchorId="2F96A8BF">
+          <v:shape id="_x0000_i1091" type="#_x0000_t75" style="width:483pt;height:27.75pt" o:ole="">
+            <v:imagedata r:id="rId47" o:title=""/>
+          </v:shape>
+          <o:OLEObject Type="Embed" ProgID="Word.OpenDocumentText.12" ShapeID="_x0000_i1091" DrawAspect="Content" ObjectID="_1745101725" r:id="rId48"/>
+        </w:object>
+      </w:r>
+    </w:p>
+    <w:p>
+      <w:pPr>
+        <w:pStyle w:val="LO-normal1"/>
         <w:jc w:val="center"/>
         <w:rPr>
-          <w:rFonts w:ascii="monospace" w:eastAsia="monospace" w:hAnsi="monospace" w:cs="monospace"/>
-          <w:sz w:val="21"/>
-          <w:szCs w:val="21"/>
+          <w:rFonts w:ascii="Arial" w:eastAsia="Arial" w:hAnsi="Arial" w:cs="Arial"/>
+          <w:sz w:val="40"/>
+          <w:szCs w:val="40"/>
         </w:rPr>
       </w:pPr>
     </w:p>
     <w:sectPr>
-      <w:headerReference w:type="default" r:id="rId29"/>
-      <w:footerReference w:type="default" r:id="rId30"/>
+      <w:headerReference w:type="default" r:id="rId49"/>
+      <w:footerReference w:type="default" r:id="rId50"/>
       <w:pgSz w:w="11906" w:h="16838"/>
       <w:pgMar w:top="1411" w:right="1138" w:bottom="1138" w:left="1138" w:header="677" w:footer="346" w:gutter="0"/>
       <w:pgNumType w:start="1"/>
@@ -4186,6 +4029,297 @@
     </w:lvl>
   </w:abstractNum>
   <w:abstractNum w:abstractNumId="1" w15:restartNumberingAfterBreak="0">
+    <w:nsid w:val="0E1A2BC9"/>
+    <w:multiLevelType w:val="hybridMultilevel"/>
+    <w:tmpl w:val="E91C7CB2"/>
+    <w:lvl w:ilvl="0" w:tplc="776C0916">
+      <w:start w:val="1"/>
+      <w:numFmt w:val="upperRoman"/>
+      <w:lvlText w:val="%1."/>
+      <w:lvlJc w:val="left"/>
+      <w:pPr>
+        <w:ind w:left="1080" w:hanging="720"/>
+      </w:pPr>
+      <w:rPr>
+        <w:rFonts w:hint="default"/>
+      </w:rPr>
+    </w:lvl>
+    <w:lvl w:ilvl="1" w:tplc="04090019" w:tentative="1">
+      <w:start w:val="1"/>
+      <w:numFmt w:val="lowerLetter"/>
+      <w:lvlText w:val="%2."/>
+      <w:lvlJc w:val="left"/>
+      <w:pPr>
+        <w:ind w:left="1440" w:hanging="360"/>
+      </w:pPr>
+    </w:lvl>
+    <w:lvl w:ilvl="2" w:tplc="0409001B" w:tentative="1">
+      <w:start w:val="1"/>
+      <w:numFmt w:val="lowerRoman"/>
+      <w:lvlText w:val="%3."/>
+      <w:lvlJc w:val="right"/>
+      <w:pPr>
+        <w:ind w:left="2160" w:hanging="180"/>
+      </w:pPr>
+    </w:lvl>
+    <w:lvl w:ilvl="3" w:tplc="0409000F" w:tentative="1">
+      <w:start w:val="1"/>
+      <w:numFmt w:val="decimal"/>
+      <w:lvlText w:val="%4."/>
+      <w:lvlJc w:val="left"/>
+      <w:pPr>
+        <w:ind w:left="2880" w:hanging="360"/>
+      </w:pPr>
+    </w:lvl>
+    <w:lvl w:ilvl="4" w:tplc="04090019" w:tentative="1">
+      <w:start w:val="1"/>
+      <w:numFmt w:val="lowerLetter"/>
+      <w:lvlText w:val="%5."/>
+      <w:lvlJc w:val="left"/>
+      <w:pPr>
+        <w:ind w:left="3600" w:hanging="360"/>
+      </w:pPr>
+    </w:lvl>
+    <w:lvl w:ilvl="5" w:tplc="0409001B" w:tentative="1">
+      <w:start w:val="1"/>
+      <w:numFmt w:val="lowerRoman"/>
+      <w:lvlText w:val="%6."/>
+      <w:lvlJc w:val="right"/>
+      <w:pPr>
+        <w:ind w:left="4320" w:hanging="180"/>
+      </w:pPr>
+    </w:lvl>
+    <w:lvl w:ilvl="6" w:tplc="0409000F" w:tentative="1">
+      <w:start w:val="1"/>
+      <w:numFmt w:val="decimal"/>
+      <w:lvlText w:val="%7."/>
+      <w:lvlJc w:val="left"/>
+      <w:pPr>
+        <w:ind w:left="5040" w:hanging="360"/>
+      </w:pPr>
+    </w:lvl>
+    <w:lvl w:ilvl="7" w:tplc="04090019" w:tentative="1">
+      <w:start w:val="1"/>
+      <w:numFmt w:val="lowerLetter"/>
+      <w:lvlText w:val="%8."/>
+      <w:lvlJc w:val="left"/>
+      <w:pPr>
+        <w:ind w:left="5760" w:hanging="360"/>
+      </w:pPr>
+    </w:lvl>
+    <w:lvl w:ilvl="8" w:tplc="0409001B" w:tentative="1">
+      <w:start w:val="1"/>
+      <w:numFmt w:val="lowerRoman"/>
+      <w:lvlText w:val="%9."/>
+      <w:lvlJc w:val="right"/>
+      <w:pPr>
+        <w:ind w:left="6480" w:hanging="180"/>
+      </w:pPr>
+    </w:lvl>
+  </w:abstractNum>
+  <w:abstractNum w:abstractNumId="2" w15:restartNumberingAfterBreak="0">
+    <w:nsid w:val="0F5B364C"/>
+    <w:multiLevelType w:val="multilevel"/>
+    <w:tmpl w:val="C80CED5E"/>
+    <w:lvl w:ilvl="0">
+      <w:start w:val="1"/>
+      <w:numFmt w:val="upperRoman"/>
+      <w:lvlText w:val="%1. "/>
+      <w:lvlJc w:val="left"/>
+      <w:pPr>
+        <w:ind w:left="360" w:hanging="360"/>
+      </w:pPr>
+      <w:rPr>
+        <w:rFonts w:hint="default"/>
+      </w:rPr>
+    </w:lvl>
+    <w:lvl w:ilvl="1">
+      <w:start w:val="1"/>
+      <w:numFmt w:val="decimal"/>
+      <w:lvlText w:val="%2."/>
+      <w:lvlJc w:val="left"/>
+      <w:pPr>
+        <w:ind w:left="720" w:hanging="360"/>
+      </w:pPr>
+      <w:rPr>
+        <w:rFonts w:hint="default"/>
+      </w:rPr>
+    </w:lvl>
+    <w:lvl w:ilvl="2">
+      <w:start w:val="1"/>
+      <w:numFmt w:val="decimal"/>
+      <w:lvlText w:val="%2.%3"/>
+      <w:lvlJc w:val="left"/>
+      <w:pPr>
+        <w:ind w:left="1080" w:hanging="360"/>
+      </w:pPr>
+      <w:rPr>
+        <w:rFonts w:hint="default"/>
+      </w:rPr>
+    </w:lvl>
+    <w:lvl w:ilvl="3">
+      <w:start w:val="1"/>
+      <w:numFmt w:val="decimal"/>
+      <w:lvlText w:val="%2.%3.%4"/>
+      <w:lvlJc w:val="left"/>
+      <w:pPr>
+        <w:ind w:left="1440" w:hanging="360"/>
+      </w:pPr>
+      <w:rPr>
+        <w:rFonts w:hint="default"/>
+      </w:rPr>
+    </w:lvl>
+    <w:lvl w:ilvl="4">
+      <w:start w:val="1"/>
+      <w:numFmt w:val="lowerLetter"/>
+      <w:lvlText w:val="(%5)"/>
+      <w:lvlJc w:val="left"/>
+      <w:pPr>
+        <w:ind w:left="1800" w:hanging="360"/>
+      </w:pPr>
+      <w:rPr>
+        <w:rFonts w:hint="default"/>
+      </w:rPr>
+    </w:lvl>
+    <w:lvl w:ilvl="5">
+      <w:start w:val="1"/>
+      <w:numFmt w:val="lowerRoman"/>
+      <w:lvlText w:val="(%6)"/>
+      <w:lvlJc w:val="left"/>
+      <w:pPr>
+        <w:ind w:left="2160" w:hanging="360"/>
+      </w:pPr>
+      <w:rPr>
+        <w:rFonts w:hint="default"/>
+      </w:rPr>
+    </w:lvl>
+    <w:lvl w:ilvl="6">
+      <w:start w:val="1"/>
+      <w:numFmt w:val="decimal"/>
+      <w:lvlText w:val="%7."/>
+      <w:lvlJc w:val="left"/>
+      <w:pPr>
+        <w:ind w:left="2520" w:hanging="360"/>
+      </w:pPr>
+      <w:rPr>
+        <w:rFonts w:hint="default"/>
+      </w:rPr>
+    </w:lvl>
+    <w:lvl w:ilvl="7">
+      <w:start w:val="1"/>
+      <w:numFmt w:val="lowerLetter"/>
+      <w:lvlText w:val="%8."/>
+      <w:lvlJc w:val="left"/>
+      <w:pPr>
+        <w:ind w:left="2880" w:hanging="360"/>
+      </w:pPr>
+      <w:rPr>
+        <w:rFonts w:hint="default"/>
+      </w:rPr>
+    </w:lvl>
+    <w:lvl w:ilvl="8">
+      <w:start w:val="1"/>
+      <w:numFmt w:val="lowerRoman"/>
+      <w:lvlText w:val="%9."/>
+      <w:lvlJc w:val="left"/>
+      <w:pPr>
+        <w:ind w:left="3240" w:hanging="360"/>
+      </w:pPr>
+      <w:rPr>
+        <w:rFonts w:hint="default"/>
+      </w:rPr>
+    </w:lvl>
+  </w:abstractNum>
+  <w:abstractNum w:abstractNumId="3" w15:restartNumberingAfterBreak="0">
+    <w:nsid w:val="111C203A"/>
+    <w:multiLevelType w:val="hybridMultilevel"/>
+    <w:tmpl w:val="13726670"/>
+    <w:lvl w:ilvl="0" w:tplc="181AEC34">
+      <w:start w:val="1"/>
+      <w:numFmt w:val="upperRoman"/>
+      <w:lvlText w:val="%1."/>
+      <w:lvlJc w:val="left"/>
+      <w:pPr>
+        <w:ind w:left="1080" w:hanging="720"/>
+      </w:pPr>
+      <w:rPr>
+        <w:rFonts w:hint="default"/>
+      </w:rPr>
+    </w:lvl>
+    <w:lvl w:ilvl="1" w:tplc="04090019" w:tentative="1">
+      <w:start w:val="1"/>
+      <w:numFmt w:val="lowerLetter"/>
+      <w:lvlText w:val="%2."/>
+      <w:lvlJc w:val="left"/>
+      <w:pPr>
+        <w:ind w:left="1440" w:hanging="360"/>
+      </w:pPr>
+    </w:lvl>
+    <w:lvl w:ilvl="2" w:tplc="0409001B" w:tentative="1">
+      <w:start w:val="1"/>
+      <w:numFmt w:val="lowerRoman"/>
+      <w:lvlText w:val="%3."/>
+      <w:lvlJc w:val="right"/>
+      <w:pPr>
+        <w:ind w:left="2160" w:hanging="180"/>
+      </w:pPr>
+    </w:lvl>
+    <w:lvl w:ilvl="3" w:tplc="0409000F" w:tentative="1">
+      <w:start w:val="1"/>
+      <w:numFmt w:val="decimal"/>
+      <w:lvlText w:val="%4."/>
+      <w:lvlJc w:val="left"/>
+      <w:pPr>
+        <w:ind w:left="2880" w:hanging="360"/>
+      </w:pPr>
+    </w:lvl>
+    <w:lvl w:ilvl="4" w:tplc="04090019" w:tentative="1">
+      <w:start w:val="1"/>
+      <w:numFmt w:val="lowerLetter"/>
+      <w:lvlText w:val="%5."/>
+      <w:lvlJc w:val="left"/>
+      <w:pPr>
+        <w:ind w:left="3600" w:hanging="360"/>
+      </w:pPr>
+    </w:lvl>
+    <w:lvl w:ilvl="5" w:tplc="0409001B" w:tentative="1">
+      <w:start w:val="1"/>
+      <w:numFmt w:val="lowerRoman"/>
+      <w:lvlText w:val="%6."/>
+      <w:lvlJc w:val="right"/>
+      <w:pPr>
+        <w:ind w:left="4320" w:hanging="180"/>
+      </w:pPr>
+    </w:lvl>
+    <w:lvl w:ilvl="6" w:tplc="0409000F" w:tentative="1">
+      <w:start w:val="1"/>
+      <w:numFmt w:val="decimal"/>
+      <w:lvlText w:val="%7."/>
+      <w:lvlJc w:val="left"/>
+      <w:pPr>
+        <w:ind w:left="5040" w:hanging="360"/>
+      </w:pPr>
+    </w:lvl>
+    <w:lvl w:ilvl="7" w:tplc="04090019" w:tentative="1">
+      <w:start w:val="1"/>
+      <w:numFmt w:val="lowerLetter"/>
+      <w:lvlText w:val="%8."/>
+      <w:lvlJc w:val="left"/>
+      <w:pPr>
+        <w:ind w:left="5760" w:hanging="360"/>
+      </w:pPr>
+    </w:lvl>
+    <w:lvl w:ilvl="8" w:tplc="0409001B" w:tentative="1">
+      <w:start w:val="1"/>
+      <w:numFmt w:val="lowerRoman"/>
+      <w:lvlText w:val="%9."/>
+      <w:lvlJc w:val="right"/>
+      <w:pPr>
+        <w:ind w:left="6480" w:hanging="180"/>
+      </w:pPr>
+    </w:lvl>
+  </w:abstractNum>
+  <w:abstractNum w:abstractNumId="4" w15:restartNumberingAfterBreak="0">
     <w:nsid w:val="18A53A2D"/>
     <w:multiLevelType w:val="hybridMultilevel"/>
     <w:tmpl w:val="2E6E9288"/>
@@ -4298,7 +4432,120 @@
       </w:rPr>
     </w:lvl>
   </w:abstractNum>
-  <w:abstractNum w:abstractNumId="2" w15:restartNumberingAfterBreak="0">
+  <w:abstractNum w:abstractNumId="5" w15:restartNumberingAfterBreak="0">
+    <w:nsid w:val="21044E9C"/>
+    <w:multiLevelType w:val="hybridMultilevel"/>
+    <w:tmpl w:val="5BB0EFD0"/>
+    <w:lvl w:ilvl="0" w:tplc="04090009">
+      <w:start w:val="1"/>
+      <w:numFmt w:val="bullet"/>
+      <w:lvlText w:val=""/>
+      <w:lvlJc w:val="left"/>
+      <w:pPr>
+        <w:ind w:left="288" w:hanging="360"/>
+      </w:pPr>
+      <w:rPr>
+        <w:rFonts w:ascii="Wingdings" w:hAnsi="Wingdings" w:hint="default"/>
+      </w:rPr>
+    </w:lvl>
+    <w:lvl w:ilvl="1" w:tplc="04090003" w:tentative="1">
+      <w:start w:val="1"/>
+      <w:numFmt w:val="bullet"/>
+      <w:lvlText w:val="o"/>
+      <w:lvlJc w:val="left"/>
+      <w:pPr>
+        <w:ind w:left="1008" w:hanging="360"/>
+      </w:pPr>
+      <w:rPr>
+        <w:rFonts w:ascii="Courier New" w:hAnsi="Courier New" w:cs="Courier New" w:hint="default"/>
+      </w:rPr>
+    </w:lvl>
+    <w:lvl w:ilvl="2" w:tplc="04090005" w:tentative="1">
+      <w:start w:val="1"/>
+      <w:numFmt w:val="bullet"/>
+      <w:lvlText w:val=""/>
+      <w:lvlJc w:val="left"/>
+      <w:pPr>
+        <w:ind w:left="1728" w:hanging="360"/>
+      </w:pPr>
+      <w:rPr>
+        <w:rFonts w:ascii="Wingdings" w:hAnsi="Wingdings" w:hint="default"/>
+      </w:rPr>
+    </w:lvl>
+    <w:lvl w:ilvl="3" w:tplc="04090001" w:tentative="1">
+      <w:start w:val="1"/>
+      <w:numFmt w:val="bullet"/>
+      <w:lvlText w:val=""/>
+      <w:lvlJc w:val="left"/>
+      <w:pPr>
+        <w:ind w:left="2448" w:hanging="360"/>
+      </w:pPr>
+      <w:rPr>
+        <w:rFonts w:ascii="Symbol" w:hAnsi="Symbol" w:hint="default"/>
+      </w:rPr>
+    </w:lvl>
+    <w:lvl w:ilvl="4" w:tplc="04090003" w:tentative="1">
+      <w:start w:val="1"/>
+      <w:numFmt w:val="bullet"/>
+      <w:lvlText w:val="o"/>
+      <w:lvlJc w:val="left"/>
+      <w:pPr>
+        <w:ind w:left="3168" w:hanging="360"/>
+      </w:pPr>
+      <w:rPr>
+        <w:rFonts w:ascii="Courier New" w:hAnsi="Courier New" w:cs="Courier New" w:hint="default"/>
+      </w:rPr>
+    </w:lvl>
+    <w:lvl w:ilvl="5" w:tplc="04090005" w:tentative="1">
+      <w:start w:val="1"/>
+      <w:numFmt w:val="bullet"/>
+      <w:lvlText w:val=""/>
+      <w:lvlJc w:val="left"/>
+      <w:pPr>
+        <w:ind w:left="3888" w:hanging="360"/>
+      </w:pPr>
+      <w:rPr>
+        <w:rFonts w:ascii="Wingdings" w:hAnsi="Wingdings" w:hint="default"/>
+      </w:rPr>
+    </w:lvl>
+    <w:lvl w:ilvl="6" w:tplc="04090001" w:tentative="1">
+      <w:start w:val="1"/>
+      <w:numFmt w:val="bullet"/>
+      <w:lvlText w:val=""/>
+      <w:lvlJc w:val="left"/>
+      <w:pPr>
+        <w:ind w:left="4608" w:hanging="360"/>
+      </w:pPr>
+      <w:rPr>
+        <w:rFonts w:ascii="Symbol" w:hAnsi="Symbol" w:hint="default"/>
+      </w:rPr>
+    </w:lvl>
+    <w:lvl w:ilvl="7" w:tplc="04090003" w:tentative="1">
+      <w:start w:val="1"/>
+      <w:numFmt w:val="bullet"/>
+      <w:lvlText w:val="o"/>
+      <w:lvlJc w:val="left"/>
+      <w:pPr>
+        <w:ind w:left="5328" w:hanging="360"/>
+      </w:pPr>
+      <w:rPr>
+        <w:rFonts w:ascii="Courier New" w:hAnsi="Courier New" w:cs="Courier New" w:hint="default"/>
+      </w:rPr>
+    </w:lvl>
+    <w:lvl w:ilvl="8" w:tplc="04090005" w:tentative="1">
+      <w:start w:val="1"/>
+      <w:numFmt w:val="bullet"/>
+      <w:lvlText w:val=""/>
+      <w:lvlJc w:val="left"/>
+      <w:pPr>
+        <w:ind w:left="6048" w:hanging="360"/>
+      </w:pPr>
+      <w:rPr>
+        <w:rFonts w:ascii="Wingdings" w:hAnsi="Wingdings" w:hint="default"/>
+      </w:rPr>
+    </w:lvl>
+  </w:abstractNum>
+  <w:abstractNum w:abstractNumId="6" w15:restartNumberingAfterBreak="0">
     <w:nsid w:val="26350AFB"/>
     <w:multiLevelType w:val="multilevel"/>
     <w:tmpl w:val="F0C08C0E"/>
@@ -4420,7 +4667,96 @@
       </w:pPr>
     </w:lvl>
   </w:abstractNum>
-  <w:abstractNum w:abstractNumId="3" w15:restartNumberingAfterBreak="0">
+  <w:abstractNum w:abstractNumId="7" w15:restartNumberingAfterBreak="0">
+    <w:nsid w:val="50081A03"/>
+    <w:multiLevelType w:val="hybridMultilevel"/>
+    <w:tmpl w:val="36605908"/>
+    <w:lvl w:ilvl="0" w:tplc="4A1C6A44">
+      <w:start w:val="1"/>
+      <w:numFmt w:val="upperRoman"/>
+      <w:lvlText w:val="%1."/>
+      <w:lvlJc w:val="center"/>
+      <w:pPr>
+        <w:ind w:left="720" w:hanging="360"/>
+      </w:pPr>
+      <w:rPr>
+        <w:rFonts w:hint="default"/>
+      </w:rPr>
+    </w:lvl>
+    <w:lvl w:ilvl="1" w:tplc="04090019" w:tentative="1">
+      <w:start w:val="1"/>
+      <w:numFmt w:val="lowerLetter"/>
+      <w:lvlText w:val="%2."/>
+      <w:lvlJc w:val="left"/>
+      <w:pPr>
+        <w:ind w:left="1440" w:hanging="360"/>
+      </w:pPr>
+    </w:lvl>
+    <w:lvl w:ilvl="2" w:tplc="0409001B" w:tentative="1">
+      <w:start w:val="1"/>
+      <w:numFmt w:val="lowerRoman"/>
+      <w:lvlText w:val="%3."/>
+      <w:lvlJc w:val="right"/>
+      <w:pPr>
+        <w:ind w:left="2160" w:hanging="180"/>
+      </w:pPr>
+    </w:lvl>
+    <w:lvl w:ilvl="3" w:tplc="0409000F" w:tentative="1">
+      <w:start w:val="1"/>
+      <w:numFmt w:val="decimal"/>
+      <w:lvlText w:val="%4."/>
+      <w:lvlJc w:val="left"/>
+      <w:pPr>
+        <w:ind w:left="2880" w:hanging="360"/>
+      </w:pPr>
+    </w:lvl>
+    <w:lvl w:ilvl="4" w:tplc="04090019" w:tentative="1">
+      <w:start w:val="1"/>
+      <w:numFmt w:val="lowerLetter"/>
+      <w:lvlText w:val="%5."/>
+      <w:lvlJc w:val="left"/>
+      <w:pPr>
+        <w:ind w:left="3600" w:hanging="360"/>
+      </w:pPr>
+    </w:lvl>
+    <w:lvl w:ilvl="5" w:tplc="0409001B" w:tentative="1">
+      <w:start w:val="1"/>
+      <w:numFmt w:val="lowerRoman"/>
+      <w:lvlText w:val="%6."/>
+      <w:lvlJc w:val="right"/>
+      <w:pPr>
+        <w:ind w:left="4320" w:hanging="180"/>
+      </w:pPr>
+    </w:lvl>
+    <w:lvl w:ilvl="6" w:tplc="0409000F" w:tentative="1">
+      <w:start w:val="1"/>
+      <w:numFmt w:val="decimal"/>
+      <w:lvlText w:val="%7."/>
+      <w:lvlJc w:val="left"/>
+      <w:pPr>
+        <w:ind w:left="5040" w:hanging="360"/>
+      </w:pPr>
+    </w:lvl>
+    <w:lvl w:ilvl="7" w:tplc="04090019" w:tentative="1">
+      <w:start w:val="1"/>
+      <w:numFmt w:val="lowerLetter"/>
+      <w:lvlText w:val="%8."/>
+      <w:lvlJc w:val="left"/>
+      <w:pPr>
+        <w:ind w:left="5760" w:hanging="360"/>
+      </w:pPr>
+    </w:lvl>
+    <w:lvl w:ilvl="8" w:tplc="0409001B" w:tentative="1">
+      <w:start w:val="1"/>
+      <w:numFmt w:val="lowerRoman"/>
+      <w:lvlText w:val="%9."/>
+      <w:lvlJc w:val="right"/>
+      <w:pPr>
+        <w:ind w:left="6480" w:hanging="180"/>
+      </w:pPr>
+    </w:lvl>
+  </w:abstractNum>
+  <w:abstractNum w:abstractNumId="8" w15:restartNumberingAfterBreak="0">
     <w:nsid w:val="569A1550"/>
     <w:multiLevelType w:val="multilevel"/>
     <w:tmpl w:val="9424A08E"/>
@@ -4563,17 +4899,124 @@
       </w:rPr>
     </w:lvl>
   </w:abstractNum>
+  <w:abstractNum w:abstractNumId="9" w15:restartNumberingAfterBreak="0">
+    <w:nsid w:val="7DFE5642"/>
+    <w:multiLevelType w:val="hybridMultilevel"/>
+    <w:tmpl w:val="6F1AC6FA"/>
+    <w:lvl w:ilvl="0" w:tplc="5AFA8C00">
+      <w:start w:val="1"/>
+      <w:numFmt w:val="upperRoman"/>
+      <w:lvlText w:val="%1."/>
+      <w:lvlJc w:val="left"/>
+      <w:pPr>
+        <w:ind w:left="1080" w:hanging="720"/>
+      </w:pPr>
+      <w:rPr>
+        <w:rFonts w:hint="default"/>
+      </w:rPr>
+    </w:lvl>
+    <w:lvl w:ilvl="1" w:tplc="04090019" w:tentative="1">
+      <w:start w:val="1"/>
+      <w:numFmt w:val="lowerLetter"/>
+      <w:lvlText w:val="%2."/>
+      <w:lvlJc w:val="left"/>
+      <w:pPr>
+        <w:ind w:left="1440" w:hanging="360"/>
+      </w:pPr>
+    </w:lvl>
+    <w:lvl w:ilvl="2" w:tplc="0409001B" w:tentative="1">
+      <w:start w:val="1"/>
+      <w:numFmt w:val="lowerRoman"/>
+      <w:lvlText w:val="%3."/>
+      <w:lvlJc w:val="right"/>
+      <w:pPr>
+        <w:ind w:left="2160" w:hanging="180"/>
+      </w:pPr>
+    </w:lvl>
+    <w:lvl w:ilvl="3" w:tplc="0409000F" w:tentative="1">
+      <w:start w:val="1"/>
+      <w:numFmt w:val="decimal"/>
+      <w:lvlText w:val="%4."/>
+      <w:lvlJc w:val="left"/>
+      <w:pPr>
+        <w:ind w:left="2880" w:hanging="360"/>
+      </w:pPr>
+    </w:lvl>
+    <w:lvl w:ilvl="4" w:tplc="04090019" w:tentative="1">
+      <w:start w:val="1"/>
+      <w:numFmt w:val="lowerLetter"/>
+      <w:lvlText w:val="%5."/>
+      <w:lvlJc w:val="left"/>
+      <w:pPr>
+        <w:ind w:left="3600" w:hanging="360"/>
+      </w:pPr>
+    </w:lvl>
+    <w:lvl w:ilvl="5" w:tplc="0409001B" w:tentative="1">
+      <w:start w:val="1"/>
+      <w:numFmt w:val="lowerRoman"/>
+      <w:lvlText w:val="%6."/>
+      <w:lvlJc w:val="right"/>
+      <w:pPr>
+        <w:ind w:left="4320" w:hanging="180"/>
+      </w:pPr>
+    </w:lvl>
+    <w:lvl w:ilvl="6" w:tplc="0409000F" w:tentative="1">
+      <w:start w:val="1"/>
+      <w:numFmt w:val="decimal"/>
+      <w:lvlText w:val="%7."/>
+      <w:lvlJc w:val="left"/>
+      <w:pPr>
+        <w:ind w:left="5040" w:hanging="360"/>
+      </w:pPr>
+    </w:lvl>
+    <w:lvl w:ilvl="7" w:tplc="04090019" w:tentative="1">
+      <w:start w:val="1"/>
+      <w:numFmt w:val="lowerLetter"/>
+      <w:lvlText w:val="%8."/>
+      <w:lvlJc w:val="left"/>
+      <w:pPr>
+        <w:ind w:left="5760" w:hanging="360"/>
+      </w:pPr>
+    </w:lvl>
+    <w:lvl w:ilvl="8" w:tplc="0409001B" w:tentative="1">
+      <w:start w:val="1"/>
+      <w:numFmt w:val="lowerRoman"/>
+      <w:lvlText w:val="%9."/>
+      <w:lvlJc w:val="right"/>
+      <w:pPr>
+        <w:ind w:left="6480" w:hanging="180"/>
+      </w:pPr>
+    </w:lvl>
+  </w:abstractNum>
   <w:num w:numId="1" w16cid:durableId="326707827">
     <w:abstractNumId w:val="0"/>
   </w:num>
   <w:num w:numId="2" w16cid:durableId="1734768155">
+    <w:abstractNumId w:val="8"/>
+  </w:num>
+  <w:num w:numId="3" w16cid:durableId="1981877911">
+    <w:abstractNumId w:val="6"/>
+  </w:num>
+  <w:num w:numId="4" w16cid:durableId="502430795">
+    <w:abstractNumId w:val="4"/>
+  </w:num>
+  <w:num w:numId="5" w16cid:durableId="1507746228">
+    <w:abstractNumId w:val="2"/>
+  </w:num>
+  <w:num w:numId="6" w16cid:durableId="739670872">
+    <w:abstractNumId w:val="1"/>
+  </w:num>
+  <w:num w:numId="7" w16cid:durableId="100221890">
+    <w:abstractNumId w:val="5"/>
+  </w:num>
+  <w:num w:numId="8" w16cid:durableId="234173656">
     <w:abstractNumId w:val="3"/>
   </w:num>
-  <w:num w:numId="3" w16cid:durableId="1981877911">
-    <w:abstractNumId w:val="2"/>
+  <w:num w:numId="9" w16cid:durableId="1793555913">
+    <w:abstractNumId w:val="7"/>
   </w:num>
-  <w:num w:numId="4" w16cid:durableId="502430795">
-    <w:abstractNumId w:val="1"/>
+  <w:num w:numId="10" w16cid:durableId="700860341">
+    <w:abstractNumId w:val="9"/>
   </w:num>
 </w:numbering>
 </file>

</xml_diff>